<commit_message>
made formatting more consistent, json collection now contains an addition request to query timeseries via the service
</commit_message>
<xml_diff>
--- a/documentation/Step-3.docx
+++ b/documentation/Step-3.docx
@@ -4,44 +4,77 @@
   <w:body>
     <w:p>
       <w:pPr>
-        <w:pStyle w:val="gamma"/>
-        <w:shd w:val="clear" w:color="auto" w:fill="FFFFFF"/>
-        <w:rPr>
-          <w:rFonts w:ascii="Arial" w:hAnsi="Arial" w:cs="Arial"/>
-          <w:color w:val="000000"/>
-        </w:rPr>
-      </w:pPr>
-      <w:r>
-        <w:rPr>
-          <w:rFonts w:ascii="Arial" w:hAnsi="Arial" w:cs="Arial"/>
-          <w:color w:val="000000"/>
-        </w:rPr>
-        <w:t>What you'll learn to do</w:t>
-      </w:r>
-    </w:p>
-    <w:p>
-      <w:pPr>
         <w:pStyle w:val="Heading2"/>
         <w:shd w:val="clear" w:color="auto" w:fill="FFFFFF"/>
         <w:spacing w:before="0" w:after="0"/>
         <w:rPr>
+          <w:moveTo w:id="0" w:author="Steuben, Gregg K (GE Global Research, US)" w:date="2016-10-28T15:03:00Z"/>
           <w:rFonts w:ascii="Arial" w:hAnsi="Arial" w:cs="Arial"/>
           <w:b w:val="0"/>
           <w:bCs w:val="0"/>
           <w:color w:val="000000"/>
         </w:rPr>
       </w:pPr>
-      <w:r>
-        <w:rPr>
-          <w:rStyle w:val="Strong"/>
-          <w:rFonts w:ascii="Arial" w:hAnsi="Arial" w:cs="Arial"/>
-          <w:b/>
-          <w:bCs/>
-          <w:color w:val="000000"/>
-        </w:rPr>
-        <w:t>Step 3: Save Results</w:t>
-      </w:r>
+      <w:moveToRangeStart w:id="1" w:author="Steuben, Gregg K (GE Global Research, US)" w:date="2016-10-28T15:03:00Z" w:name="move465430317"/>
+      <w:moveTo w:id="2" w:author="Steuben, Gregg K (GE Global Research, US)" w:date="2016-10-28T15:03:00Z">
+        <w:r>
+          <w:rPr>
+            <w:rStyle w:val="Strong"/>
+            <w:rFonts w:ascii="Arial" w:hAnsi="Arial" w:cs="Arial"/>
+            <w:b/>
+            <w:bCs/>
+            <w:color w:val="000000"/>
+          </w:rPr>
+          <w:t>Step 3: Save Results</w:t>
+        </w:r>
+      </w:moveTo>
     </w:p>
+    <w:moveToRangeEnd w:id="1"/>
+    <w:p>
+      <w:pPr>
+        <w:pStyle w:val="gamma"/>
+        <w:shd w:val="clear" w:color="auto" w:fill="FFFFFF"/>
+        <w:rPr>
+          <w:rFonts w:ascii="Arial" w:hAnsi="Arial" w:cs="Arial"/>
+          <w:color w:val="000000"/>
+        </w:rPr>
+      </w:pPr>
+      <w:r>
+        <w:rPr>
+          <w:rFonts w:ascii="Arial" w:hAnsi="Arial" w:cs="Arial"/>
+          <w:color w:val="000000"/>
+        </w:rPr>
+        <w:t>What you'll learn to do</w:t>
+      </w:r>
+    </w:p>
+    <w:p>
+      <w:pPr>
+        <w:pStyle w:val="Heading2"/>
+        <w:shd w:val="clear" w:color="auto" w:fill="FFFFFF"/>
+        <w:spacing w:before="0" w:after="0"/>
+        <w:rPr>
+          <w:moveFrom w:id="3" w:author="Steuben, Gregg K (GE Global Research, US)" w:date="2016-10-28T15:03:00Z"/>
+          <w:rFonts w:ascii="Arial" w:hAnsi="Arial" w:cs="Arial"/>
+          <w:b w:val="0"/>
+          <w:bCs w:val="0"/>
+          <w:color w:val="000000"/>
+        </w:rPr>
+      </w:pPr>
+      <w:moveFromRangeStart w:id="4" w:author="Steuben, Gregg K (GE Global Research, US)" w:date="2016-10-28T15:03:00Z" w:name="move465430317"/>
+      <w:moveFrom w:id="5" w:author="Steuben, Gregg K (GE Global Research, US)" w:date="2016-10-28T15:03:00Z">
+        <w:r>
+          <w:rPr>
+            <w:rStyle w:val="Strong"/>
+            <w:rFonts w:ascii="Arial" w:hAnsi="Arial" w:cs="Arial"/>
+            <w:b/>
+            <w:bCs/>
+            <w:color w:val="000000"/>
+          </w:rPr>
+          <w:t>Step 3: Save Results</w:t>
+        </w:r>
+      </w:moveFrom>
+    </w:p>
+    <w:moveFromRangeEnd w:id="4"/>
     <w:p>
       <w:pPr>
         <w:pStyle w:val="NormalWeb"/>
@@ -281,6 +314,7 @@
           <w:rFonts w:ascii="Arial" w:hAnsi="Arial" w:cs="Arial"/>
           <w:color w:val="000000"/>
         </w:rPr>
+        <w:lastRenderedPageBreak/>
         <w:t> </w:t>
       </w:r>
       <w:r>
@@ -310,7 +344,6 @@
           <w:rFonts w:ascii="Arial" w:hAnsi="Arial" w:cs="Arial"/>
           <w:color w:val="000000"/>
         </w:rPr>
-        <w:lastRenderedPageBreak/>
         <w:t xml:space="preserve">Create the </w:t>
       </w:r>
       <w:r>
@@ -383,12 +416,28 @@
         <w:rPr>
           <w:rFonts w:ascii="Arial" w:hAnsi="Arial" w:cs="Arial"/>
           <w:color w:val="000000"/>
-        </w:rPr>
-      </w:pPr>
-      <w:r>
-        <w:rPr>
-          <w:rFonts w:ascii="Arial" w:hAnsi="Arial" w:cs="Arial"/>
-          <w:color w:val="000000"/>
+          <w:sz w:val="24"/>
+          <w:szCs w:val="24"/>
+          <w:rPrChange w:id="6" w:author="Steuben, Gregg K (GE Global Research, US)" w:date="2016-10-28T15:05:00Z">
+            <w:rPr>
+              <w:rFonts w:ascii="Arial" w:hAnsi="Arial" w:cs="Arial"/>
+              <w:color w:val="000000"/>
+            </w:rPr>
+          </w:rPrChange>
+        </w:rPr>
+      </w:pPr>
+      <w:r>
+        <w:rPr>
+          <w:rFonts w:ascii="Arial" w:hAnsi="Arial" w:cs="Arial"/>
+          <w:color w:val="000000"/>
+          <w:sz w:val="24"/>
+          <w:szCs w:val="24"/>
+          <w:rPrChange w:id="7" w:author="Steuben, Gregg K (GE Global Research, US)" w:date="2016-10-28T15:05:00Z">
+            <w:rPr>
+              <w:rFonts w:ascii="Arial" w:hAnsi="Arial" w:cs="Arial"/>
+              <w:color w:val="000000"/>
+            </w:rPr>
+          </w:rPrChange>
         </w:rPr>
         <w:t>What you need to set up</w:t>
       </w:r>
@@ -702,22 +751,64 @@
         <w:rPr>
           <w:rFonts w:ascii="Arial" w:hAnsi="Arial" w:cs="Arial"/>
           <w:color w:val="000000"/>
-        </w:rPr>
-      </w:pPr>
-      <w:r>
-        <w:rPr>
-          <w:rStyle w:val="apple-converted-space"/>
-          <w:rFonts w:ascii="Arial" w:hAnsi="Arial" w:cs="Arial"/>
-          <w:color w:val="000000"/>
-        </w:rPr>
-        <w:t> </w:t>
-      </w:r>
-      <w:r>
-        <w:rPr>
-          <w:rFonts w:ascii="Arial" w:hAnsi="Arial" w:cs="Arial"/>
-          <w:color w:val="000000"/>
-        </w:rPr>
-        <w:t> What you need to do</w:t>
+          <w:sz w:val="24"/>
+          <w:szCs w:val="24"/>
+          <w:rPrChange w:id="8" w:author="Steuben, Gregg K (GE Global Research, US)" w:date="2016-10-28T15:05:00Z">
+            <w:rPr>
+              <w:rFonts w:ascii="Arial" w:hAnsi="Arial" w:cs="Arial"/>
+              <w:color w:val="000000"/>
+            </w:rPr>
+          </w:rPrChange>
+        </w:rPr>
+      </w:pPr>
+      <w:del w:id="9" w:author="Steuben, Gregg K (GE Global Research, US)" w:date="2016-10-28T15:05:00Z">
+        <w:r>
+          <w:rPr>
+            <w:rStyle w:val="apple-converted-space"/>
+            <w:rFonts w:ascii="Arial" w:hAnsi="Arial" w:cs="Arial"/>
+            <w:color w:val="000000"/>
+            <w:sz w:val="24"/>
+            <w:szCs w:val="24"/>
+            <w:rPrChange w:id="10" w:author="Steuben, Gregg K (GE Global Research, US)" w:date="2016-10-28T15:05:00Z">
+              <w:rPr>
+                <w:rStyle w:val="apple-converted-space"/>
+                <w:rFonts w:ascii="Arial" w:hAnsi="Arial" w:cs="Arial"/>
+                <w:color w:val="000000"/>
+              </w:rPr>
+            </w:rPrChange>
+          </w:rPr>
+          <w:delText> </w:delText>
+        </w:r>
+        <w:r>
+          <w:rPr>
+            <w:rFonts w:ascii="Arial" w:hAnsi="Arial" w:cs="Arial"/>
+            <w:color w:val="000000"/>
+            <w:sz w:val="24"/>
+            <w:szCs w:val="24"/>
+            <w:rPrChange w:id="11" w:author="Steuben, Gregg K (GE Global Research, US)" w:date="2016-10-28T15:05:00Z">
+              <w:rPr>
+                <w:rFonts w:ascii="Arial" w:hAnsi="Arial" w:cs="Arial"/>
+                <w:color w:val="000000"/>
+              </w:rPr>
+            </w:rPrChange>
+          </w:rPr>
+          <w:delText> </w:delText>
+        </w:r>
+      </w:del>
+      <w:r>
+        <w:rPr>
+          <w:rFonts w:ascii="Arial" w:hAnsi="Arial" w:cs="Arial"/>
+          <w:color w:val="000000"/>
+          <w:sz w:val="24"/>
+          <w:szCs w:val="24"/>
+          <w:rPrChange w:id="12" w:author="Steuben, Gregg K (GE Global Research, US)" w:date="2016-10-28T15:05:00Z">
+            <w:rPr>
+              <w:rFonts w:ascii="Arial" w:hAnsi="Arial" w:cs="Arial"/>
+              <w:color w:val="000000"/>
+            </w:rPr>
+          </w:rPrChange>
+        </w:rPr>
+        <w:t>What you need to do</w:t>
       </w:r>
     </w:p>
     <w:p>
@@ -732,7 +823,7 @@
           <w:color w:val="000000"/>
         </w:rPr>
       </w:pPr>
-      <w:commentRangeStart w:id="0"/>
+      <w:commentRangeStart w:id="13"/>
       <w:r>
         <w:rPr>
           <w:rStyle w:val="Strong"/>
@@ -743,7 +834,7 @@
         </w:rPr>
         <w:t>Create the tutorial-result-persistence application</w:t>
       </w:r>
-      <w:commentRangeEnd w:id="0"/>
+      <w:commentRangeEnd w:id="13"/>
       <w:r>
         <w:rPr>
           <w:rStyle w:val="CommentReference"/>
@@ -751,7 +842,7 @@
           <w:b w:val="0"/>
           <w:bCs w:val="0"/>
         </w:rPr>
-        <w:commentReference w:id="0"/>
+        <w:commentReference w:id="13"/>
       </w:r>
     </w:p>
     <w:p>
@@ -764,7 +855,7 @@
           <w:color w:val="000000"/>
         </w:rPr>
       </w:pPr>
-      <w:commentRangeStart w:id="1"/>
+      <w:commentRangeStart w:id="14"/>
       <w:r>
         <w:rPr>
           <w:rFonts w:ascii="Arial" w:hAnsi="Arial" w:cs="Arial"/>
@@ -786,13 +877,13 @@
         </w:rPr>
         <w:t>and deleting analytic results.</w:t>
       </w:r>
-      <w:commentRangeEnd w:id="1"/>
+      <w:commentRangeEnd w:id="14"/>
       <w:r>
         <w:rPr>
           <w:rStyle w:val="CommentReference"/>
           <w:rFonts w:asciiTheme="minorHAnsi" w:eastAsiaTheme="minorHAnsi" w:hAnsiTheme="minorHAnsi" w:cstheme="minorBidi"/>
         </w:rPr>
-        <w:commentReference w:id="1"/>
+        <w:commentReference w:id="14"/>
       </w:r>
       <w:r>
         <w:rPr>
@@ -839,7 +930,7 @@
         <w:shd w:val="clear" w:color="auto" w:fill="FFFFFF"/>
         <w:spacing w:before="0" w:after="0" w:line="384" w:lineRule="atLeast"/>
         <w:rPr>
-          <w:ins w:id="2" w:author="Steuben, Gregg K (GE Global Research, US)" w:date="2016-10-25T10:40:00Z"/>
+          <w:ins w:id="15" w:author="Steuben, Gregg K (GE Global Research, US)" w:date="2016-10-25T10:40:00Z"/>
           <w:rStyle w:val="Strong"/>
           <w:rFonts w:ascii="Arial" w:hAnsi="Arial" w:cs="Arial"/>
           <w:b w:val="0"/>
@@ -852,6 +943,7 @@
           <w:rFonts w:ascii="Arial" w:hAnsi="Arial" w:cs="Arial"/>
           <w:color w:val="000000"/>
         </w:rPr>
+        <w:lastRenderedPageBreak/>
         <w:t>Note: </w:t>
       </w:r>
       <w:r>
@@ -886,15 +978,7 @@
           <w:rFonts w:ascii="Arial" w:hAnsi="Arial" w:cs="Arial"/>
           <w:color w:val="000000"/>
         </w:rPr>
-        <w:t xml:space="preserve">in the \tutorial-svcs\tutorial-result-persistence\src\main\java\com\ge\digitaltwin\tutorial\result directory.  </w:t>
-      </w:r>
-      <w:r>
-        <w:rPr>
-          <w:rFonts w:ascii="Arial" w:hAnsi="Arial" w:cs="Arial"/>
-          <w:color w:val="000000"/>
-        </w:rPr>
-        <w:lastRenderedPageBreak/>
-        <w:t xml:space="preserve">The </w:t>
+        <w:t xml:space="preserve">in the \tutorial-svcs\tutorial-result-persistence\src\main\java\com\ge\digitaltwin\tutorial\result directory.  The </w:t>
       </w:r>
       <w:r>
         <w:rPr>
@@ -1053,7 +1137,7 @@
         </w:rPr>
         <w:t xml:space="preserve"> this annotation in the StompProperties.java file and then rebuild the jar file</w:t>
       </w:r>
-      <w:ins w:id="3" w:author="Steuben, Gregg K (GE Global Research, US)" w:date="2016-10-25T10:40:00Z">
+      <w:ins w:id="16" w:author="Steuben, Gregg K (GE Global Research, US)" w:date="2016-10-25T10:40:00Z">
         <w:r>
           <w:rPr>
             <w:rStyle w:val="Strong"/>
@@ -1064,7 +1148,7 @@
           <w:t xml:space="preserve"> with this command:</w:t>
         </w:r>
       </w:ins>
-      <w:del w:id="4" w:author="Steuben, Gregg K (GE Global Research, US)" w:date="2016-10-25T10:40:00Z">
+      <w:del w:id="17" w:author="Steuben, Gregg K (GE Global Research, US)" w:date="2016-10-25T10:40:00Z">
         <w:r>
           <w:rPr>
             <w:rStyle w:val="Strong"/>
@@ -1087,7 +1171,7 @@
       </w:tblGrid>
       <w:tr>
         <w:trPr>
-          <w:ins w:id="5" w:author="Steuben, Gregg K (GE Global Research, US)" w:date="2016-10-25T10:40:00Z"/>
+          <w:ins w:id="18" w:author="Steuben, Gregg K (GE Global Research, US)" w:date="2016-10-25T10:40:00Z"/>
         </w:trPr>
         <w:tc>
           <w:tcPr>
@@ -1098,21 +1182,42 @@
               <w:pStyle w:val="NormalWeb"/>
               <w:spacing w:before="0" w:after="0" w:line="384" w:lineRule="atLeast"/>
               <w:rPr>
-                <w:ins w:id="6" w:author="Steuben, Gregg K (GE Global Research, US)" w:date="2016-10-25T10:40:00Z"/>
+                <w:ins w:id="19" w:author="Steuben, Gregg K (GE Global Research, US)" w:date="2016-10-25T10:40:00Z"/>
                 <w:rStyle w:val="Strong"/>
                 <w:rFonts w:ascii="Arial" w:hAnsi="Arial" w:cs="Arial"/>
                 <w:b w:val="0"/>
                 <w:color w:val="000000"/>
+                <w:sz w:val="21"/>
+                <w:szCs w:val="21"/>
+                <w:rPrChange w:id="20" w:author="Steuben, Gregg K (GE Global Research, US)" w:date="2016-10-28T15:06:00Z">
+                  <w:rPr>
+                    <w:ins w:id="21" w:author="Steuben, Gregg K (GE Global Research, US)" w:date="2016-10-25T10:40:00Z"/>
+                    <w:rStyle w:val="Strong"/>
+                    <w:rFonts w:ascii="Arial" w:hAnsi="Arial" w:cs="Arial"/>
+                    <w:b w:val="0"/>
+                    <w:color w:val="000000"/>
+                  </w:rPr>
+                </w:rPrChange>
               </w:rPr>
             </w:pPr>
             <w:proofErr w:type="spellStart"/>
-            <w:ins w:id="7" w:author="Steuben, Gregg K (GE Global Research, US)" w:date="2016-10-25T10:40:00Z">
+            <w:ins w:id="22" w:author="Steuben, Gregg K (GE Global Research, US)" w:date="2016-10-25T10:40:00Z">
               <w:r>
                 <w:rPr>
                   <w:rStyle w:val="Strong"/>
                   <w:rFonts w:ascii="Arial" w:hAnsi="Arial" w:cs="Arial"/>
                   <w:b w:val="0"/>
                   <w:color w:val="000000"/>
+                  <w:sz w:val="21"/>
+                  <w:szCs w:val="21"/>
+                  <w:rPrChange w:id="23" w:author="Steuben, Gregg K (GE Global Research, US)" w:date="2016-10-28T15:06:00Z">
+                    <w:rPr>
+                      <w:rStyle w:val="Strong"/>
+                      <w:rFonts w:ascii="Arial" w:hAnsi="Arial" w:cs="Arial"/>
+                      <w:b w:val="0"/>
+                      <w:color w:val="000000"/>
+                    </w:rPr>
+                  </w:rPrChange>
                 </w:rPr>
                 <w:t>mvn</w:t>
               </w:r>
@@ -1123,6 +1228,16 @@
                   <w:rFonts w:ascii="Arial" w:hAnsi="Arial" w:cs="Arial"/>
                   <w:b w:val="0"/>
                   <w:color w:val="000000"/>
+                  <w:sz w:val="21"/>
+                  <w:szCs w:val="21"/>
+                  <w:rPrChange w:id="24" w:author="Steuben, Gregg K (GE Global Research, US)" w:date="2016-10-28T15:06:00Z">
+                    <w:rPr>
+                      <w:rStyle w:val="Strong"/>
+                      <w:rFonts w:ascii="Arial" w:hAnsi="Arial" w:cs="Arial"/>
+                      <w:b w:val="0"/>
+                      <w:color w:val="000000"/>
+                    </w:rPr>
+                  </w:rPrChange>
                 </w:rPr>
                 <w:t xml:space="preserve"> clean package</w:t>
               </w:r>
@@ -1143,7 +1258,7 @@
           <w:color w:val="000000"/>
         </w:rPr>
       </w:pPr>
-      <w:del w:id="8" w:author="Steuben, Gregg K (GE Global Research, US)" w:date="2016-10-25T10:40:00Z">
+      <w:del w:id="25" w:author="Steuben, Gregg K (GE Global Research, US)" w:date="2016-10-25T10:40:00Z">
         <w:r>
           <w:rPr>
             <w:rStyle w:val="Strong"/>
@@ -1542,13 +1657,6 @@
                 <w:rFonts w:ascii="Arial" w:hAnsi="Arial" w:cs="Arial"/>
                 <w:sz w:val="21"/>
                 <w:szCs w:val="21"/>
-                <w:rPrChange w:id="9" w:author="Steuben, Gregg K (GE Global Research, US)" w:date="2016-10-27T16:17:00Z">
-                  <w:rPr>
-                    <w:rFonts w:ascii="Arial" w:hAnsi="Arial" w:cs="Arial"/>
-                    <w:sz w:val="21"/>
-                    <w:szCs w:val="21"/>
-                  </w:rPr>
-                </w:rPrChange>
               </w:rPr>
             </w:pPr>
             <w:r>
@@ -1566,20 +1674,6 @@
                 <w:szCs w:val="21"/>
               </w:rPr>
               <w:br/>
-            </w:r>
-            <w:r>
-              <w:rPr>
-                <w:rFonts w:ascii="Arial" w:hAnsi="Arial" w:cs="Arial"/>
-                <w:sz w:val="21"/>
-                <w:szCs w:val="21"/>
-                <w:rPrChange w:id="10" w:author="Steuben, Gregg K (GE Global Research, US)" w:date="2016-10-27T16:17:00Z">
-                  <w:rPr>
-                    <w:rFonts w:ascii="Arial" w:hAnsi="Arial" w:cs="Arial"/>
-                    <w:sz w:val="21"/>
-                    <w:szCs w:val="21"/>
-                  </w:rPr>
-                </w:rPrChange>
-              </w:rPr>
               <w:t xml:space="preserve">  host: &lt;YOUR_OWN_RESULT_SERVICE_PREFIX&gt;-</w:t>
             </w:r>
             <w:proofErr w:type="spellStart"/>
@@ -1588,13 +1682,6 @@
                 <w:rFonts w:ascii="Arial" w:hAnsi="Arial" w:cs="Arial"/>
                 <w:sz w:val="21"/>
                 <w:szCs w:val="21"/>
-                <w:rPrChange w:id="11" w:author="Steuben, Gregg K (GE Global Research, US)" w:date="2016-10-27T16:17:00Z">
-                  <w:rPr>
-                    <w:rFonts w:ascii="Arial" w:hAnsi="Arial" w:cs="Arial"/>
-                    <w:sz w:val="21"/>
-                    <w:szCs w:val="21"/>
-                  </w:rPr>
-                </w:rPrChange>
               </w:rPr>
               <w:t>dt</w:t>
             </w:r>
@@ -1604,13 +1691,6 @@
                 <w:rFonts w:ascii="Arial" w:hAnsi="Arial" w:cs="Arial"/>
                 <w:sz w:val="21"/>
                 <w:szCs w:val="21"/>
-                <w:rPrChange w:id="12" w:author="Steuben, Gregg K (GE Global Research, US)" w:date="2016-10-27T16:17:00Z">
-                  <w:rPr>
-                    <w:rFonts w:ascii="Arial" w:hAnsi="Arial" w:cs="Arial"/>
-                    <w:sz w:val="21"/>
-                    <w:szCs w:val="21"/>
-                  </w:rPr>
-                </w:rPrChange>
               </w:rPr>
               <w:t>-tutorial-result-persistence</w:t>
             </w:r>
@@ -1619,13 +1699,6 @@
                 <w:rFonts w:ascii="Arial" w:hAnsi="Arial" w:cs="Arial"/>
                 <w:sz w:val="21"/>
                 <w:szCs w:val="21"/>
-                <w:rPrChange w:id="13" w:author="Steuben, Gregg K (GE Global Research, US)" w:date="2016-10-27T16:17:00Z">
-                  <w:rPr>
-                    <w:rFonts w:ascii="Arial" w:hAnsi="Arial" w:cs="Arial"/>
-                    <w:sz w:val="21"/>
-                    <w:szCs w:val="21"/>
-                  </w:rPr>
-                </w:rPrChange>
               </w:rPr>
               <w:br/>
               <w:t xml:space="preserve">  memory: 1G</w:t>
@@ -1635,13 +1708,6 @@
                 <w:rFonts w:ascii="Arial" w:hAnsi="Arial" w:cs="Arial"/>
                 <w:sz w:val="21"/>
                 <w:szCs w:val="21"/>
-                <w:rPrChange w:id="14" w:author="Steuben, Gregg K (GE Global Research, US)" w:date="2016-10-27T16:17:00Z">
-                  <w:rPr>
-                    <w:rFonts w:ascii="Arial" w:hAnsi="Arial" w:cs="Arial"/>
-                    <w:sz w:val="21"/>
-                    <w:szCs w:val="21"/>
-                  </w:rPr>
-                </w:rPrChange>
               </w:rPr>
               <w:br/>
               <w:t xml:space="preserve">  services:</w:t>
@@ -1651,13 +1717,6 @@
                 <w:rFonts w:ascii="Arial" w:hAnsi="Arial" w:cs="Arial"/>
                 <w:sz w:val="21"/>
                 <w:szCs w:val="21"/>
-                <w:rPrChange w:id="15" w:author="Steuben, Gregg K (GE Global Research, US)" w:date="2016-10-27T16:17:00Z">
-                  <w:rPr>
-                    <w:rFonts w:ascii="Arial" w:hAnsi="Arial" w:cs="Arial"/>
-                    <w:sz w:val="21"/>
-                    <w:szCs w:val="21"/>
-                  </w:rPr>
-                </w:rPrChange>
               </w:rPr>
               <w:br/>
               <w:t xml:space="preserve">  - &lt;YOUR_POSTGRES_SERVICE_FOR_RESULT_DATA&gt;</w:t>
@@ -1667,13 +1726,6 @@
                 <w:rFonts w:ascii="Arial" w:hAnsi="Arial" w:cs="Arial"/>
                 <w:sz w:val="21"/>
                 <w:szCs w:val="21"/>
-                <w:rPrChange w:id="16" w:author="Steuben, Gregg K (GE Global Research, US)" w:date="2016-10-27T16:17:00Z">
-                  <w:rPr>
-                    <w:rFonts w:ascii="Arial" w:hAnsi="Arial" w:cs="Arial"/>
-                    <w:sz w:val="21"/>
-                    <w:szCs w:val="21"/>
-                  </w:rPr>
-                </w:rPrChange>
               </w:rPr>
               <w:br/>
               <w:t xml:space="preserve">  - &lt;YOUR_RABBITMQ_SERVICE&gt;</w:t>
@@ -1683,13 +1735,6 @@
                 <w:rFonts w:ascii="Arial" w:hAnsi="Arial" w:cs="Arial"/>
                 <w:sz w:val="21"/>
                 <w:szCs w:val="21"/>
-                <w:rPrChange w:id="17" w:author="Steuben, Gregg K (GE Global Research, US)" w:date="2016-10-27T16:17:00Z">
-                  <w:rPr>
-                    <w:rFonts w:ascii="Arial" w:hAnsi="Arial" w:cs="Arial"/>
-                    <w:sz w:val="21"/>
-                    <w:szCs w:val="21"/>
-                  </w:rPr>
-                </w:rPrChange>
               </w:rPr>
               <w:br/>
               <w:t xml:space="preserve">  path: tutorial-result-persistence/target/tutorial-result-persistence-1.1-SNAPSHOT.jar</w:t>
@@ -1699,13 +1744,6 @@
                 <w:rFonts w:ascii="Arial" w:hAnsi="Arial" w:cs="Arial"/>
                 <w:sz w:val="21"/>
                 <w:szCs w:val="21"/>
-                <w:rPrChange w:id="18" w:author="Steuben, Gregg K (GE Global Research, US)" w:date="2016-10-27T16:17:00Z">
-                  <w:rPr>
-                    <w:rFonts w:ascii="Arial" w:hAnsi="Arial" w:cs="Arial"/>
-                    <w:sz w:val="21"/>
-                    <w:szCs w:val="21"/>
-                  </w:rPr>
-                </w:rPrChange>
               </w:rPr>
               <w:br/>
               <w:t xml:space="preserve">  </w:t>
@@ -1716,13 +1754,6 @@
                 <w:rFonts w:ascii="Arial" w:hAnsi="Arial" w:cs="Arial"/>
                 <w:sz w:val="21"/>
                 <w:szCs w:val="21"/>
-                <w:rPrChange w:id="19" w:author="Steuben, Gregg K (GE Global Research, US)" w:date="2016-10-27T16:17:00Z">
-                  <w:rPr>
-                    <w:rFonts w:ascii="Arial" w:hAnsi="Arial" w:cs="Arial"/>
-                    <w:sz w:val="21"/>
-                    <w:szCs w:val="21"/>
-                  </w:rPr>
-                </w:rPrChange>
               </w:rPr>
               <w:t>env</w:t>
             </w:r>
@@ -1732,13 +1763,6 @@
                 <w:rFonts w:ascii="Arial" w:hAnsi="Arial" w:cs="Arial"/>
                 <w:sz w:val="21"/>
                 <w:szCs w:val="21"/>
-                <w:rPrChange w:id="20" w:author="Steuben, Gregg K (GE Global Research, US)" w:date="2016-10-27T16:17:00Z">
-                  <w:rPr>
-                    <w:rFonts w:ascii="Arial" w:hAnsi="Arial" w:cs="Arial"/>
-                    <w:sz w:val="21"/>
-                    <w:szCs w:val="21"/>
-                  </w:rPr>
-                </w:rPrChange>
               </w:rPr>
               <w:t>:</w:t>
             </w:r>
@@ -1747,13 +1771,6 @@
                 <w:rFonts w:ascii="Arial" w:hAnsi="Arial" w:cs="Arial"/>
                 <w:sz w:val="21"/>
                 <w:szCs w:val="21"/>
-                <w:rPrChange w:id="21" w:author="Steuben, Gregg K (GE Global Research, US)" w:date="2016-10-27T16:17:00Z">
-                  <w:rPr>
-                    <w:rFonts w:ascii="Arial" w:hAnsi="Arial" w:cs="Arial"/>
-                    <w:sz w:val="21"/>
-                    <w:szCs w:val="21"/>
-                  </w:rPr>
-                </w:rPrChange>
               </w:rPr>
               <w:br/>
               <w:t xml:space="preserve">    security_oauth2_resource_tokenInfoUri: </w:t>
@@ -1763,7 +1780,7 @@
                 <w:rFonts w:ascii="Arial" w:hAnsi="Arial" w:cs="Arial"/>
                 <w:sz w:val="21"/>
                 <w:szCs w:val="21"/>
-                <w:rPrChange w:id="22" w:author="Steuben, Gregg K (GE Global Research, US)" w:date="2016-10-27T16:17:00Z">
+                <w:rPrChange w:id="26" w:author="Steuben, Gregg K (GE Global Research, US)" w:date="2016-10-27T16:17:00Z">
                   <w:rPr/>
                 </w:rPrChange>
               </w:rPr>
@@ -1776,20 +1793,6 @@
                 <w:szCs w:val="21"/>
               </w:rPr>
               <w:br/>
-            </w:r>
-            <w:r>
-              <w:rPr>
-                <w:rFonts w:ascii="Arial" w:hAnsi="Arial" w:cs="Arial"/>
-                <w:sz w:val="21"/>
-                <w:szCs w:val="21"/>
-                <w:rPrChange w:id="23" w:author="Steuben, Gregg K (GE Global Research, US)" w:date="2016-10-27T16:17:00Z">
-                  <w:rPr>
-                    <w:rFonts w:ascii="Arial" w:hAnsi="Arial" w:cs="Arial"/>
-                    <w:sz w:val="21"/>
-                    <w:szCs w:val="21"/>
-                  </w:rPr>
-                </w:rPrChange>
-              </w:rPr>
               <w:t xml:space="preserve">    security_oauth2_client_clientId: &lt;YOUR_CLIENT_ID&gt;</w:t>
             </w:r>
           </w:p>
@@ -1837,6 +1840,14 @@
         <w:rPr>
           <w:rFonts w:ascii="Arial" w:hAnsi="Arial" w:cs="Arial"/>
           <w:color w:val="000000"/>
+          <w:sz w:val="24"/>
+          <w:szCs w:val="24"/>
+          <w:rPrChange w:id="27" w:author="Steuben, Gregg K (GE Global Research, US)" w:date="2016-10-28T15:07:00Z">
+            <w:rPr>
+              <w:rFonts w:ascii="Arial" w:hAnsi="Arial" w:cs="Arial"/>
+              <w:color w:val="000000"/>
+            </w:rPr>
+          </w:rPrChange>
         </w:rPr>
         <w:t xml:space="preserve">The application </w:t>
       </w:r>
@@ -1845,6 +1856,15 @@
           <w:rFonts w:ascii="Arial" w:hAnsi="Arial" w:cs="Arial"/>
           <w:b/>
           <w:color w:val="000000"/>
+          <w:sz w:val="24"/>
+          <w:szCs w:val="24"/>
+          <w:rPrChange w:id="28" w:author="Steuben, Gregg K (GE Global Research, US)" w:date="2016-10-28T15:07:00Z">
+            <w:rPr>
+              <w:rFonts w:ascii="Arial" w:hAnsi="Arial" w:cs="Arial"/>
+              <w:b/>
+              <w:color w:val="000000"/>
+            </w:rPr>
+          </w:rPrChange>
         </w:rPr>
         <w:t>name</w:t>
       </w:r>
@@ -1852,6 +1872,14 @@
         <w:rPr>
           <w:rFonts w:ascii="Arial" w:hAnsi="Arial" w:cs="Arial"/>
           <w:color w:val="000000"/>
+          <w:sz w:val="24"/>
+          <w:szCs w:val="24"/>
+          <w:rPrChange w:id="29" w:author="Steuben, Gregg K (GE Global Research, US)" w:date="2016-10-28T15:07:00Z">
+            <w:rPr>
+              <w:rFonts w:ascii="Arial" w:hAnsi="Arial" w:cs="Arial"/>
+              <w:color w:val="000000"/>
+            </w:rPr>
+          </w:rPrChange>
         </w:rPr>
         <w:t xml:space="preserve"> must be unique across </w:t>
       </w:r>
@@ -1859,6 +1887,14 @@
         <w:rPr>
           <w:rFonts w:ascii="Arial" w:hAnsi="Arial" w:cs="Arial"/>
           <w:color w:val="000000"/>
+          <w:sz w:val="24"/>
+          <w:szCs w:val="24"/>
+          <w:rPrChange w:id="30" w:author="Steuben, Gregg K (GE Global Research, US)" w:date="2016-10-28T15:07:00Z">
+            <w:rPr>
+              <w:rFonts w:ascii="Arial" w:hAnsi="Arial" w:cs="Arial"/>
+              <w:color w:val="000000"/>
+            </w:rPr>
+          </w:rPrChange>
         </w:rPr>
         <w:t xml:space="preserve">your </w:t>
       </w:r>
@@ -1867,6 +1903,14 @@
         <w:rPr>
           <w:rFonts w:ascii="Arial" w:hAnsi="Arial" w:cs="Arial"/>
           <w:color w:val="000000"/>
+          <w:sz w:val="24"/>
+          <w:szCs w:val="24"/>
+          <w:rPrChange w:id="31" w:author="Steuben, Gregg K (GE Global Research, US)" w:date="2016-10-28T15:07:00Z">
+            <w:rPr>
+              <w:rFonts w:ascii="Arial" w:hAnsi="Arial" w:cs="Arial"/>
+              <w:color w:val="000000"/>
+            </w:rPr>
+          </w:rPrChange>
         </w:rPr>
         <w:t>CloudFoundry</w:t>
       </w:r>
@@ -1875,6 +1919,14 @@
         <w:rPr>
           <w:rFonts w:ascii="Arial" w:hAnsi="Arial" w:cs="Arial"/>
           <w:color w:val="000000"/>
+          <w:sz w:val="24"/>
+          <w:szCs w:val="24"/>
+          <w:rPrChange w:id="32" w:author="Steuben, Gregg K (GE Global Research, US)" w:date="2016-10-28T15:07:00Z">
+            <w:rPr>
+              <w:rFonts w:ascii="Arial" w:hAnsi="Arial" w:cs="Arial"/>
+              <w:color w:val="000000"/>
+            </w:rPr>
+          </w:rPrChange>
         </w:rPr>
         <w:t xml:space="preserve"> </w:t>
       </w:r>
@@ -1882,6 +1934,14 @@
         <w:rPr>
           <w:rFonts w:ascii="Arial" w:hAnsi="Arial" w:cs="Arial"/>
           <w:color w:val="000000"/>
+          <w:sz w:val="24"/>
+          <w:szCs w:val="24"/>
+          <w:rPrChange w:id="33" w:author="Steuben, Gregg K (GE Global Research, US)" w:date="2016-10-28T15:07:00Z">
+            <w:rPr>
+              <w:rFonts w:ascii="Arial" w:hAnsi="Arial" w:cs="Arial"/>
+              <w:color w:val="000000"/>
+            </w:rPr>
+          </w:rPrChange>
         </w:rPr>
         <w:t>o</w:t>
       </w:r>
@@ -1889,6 +1949,14 @@
         <w:rPr>
           <w:rFonts w:ascii="Arial" w:hAnsi="Arial" w:cs="Arial"/>
           <w:color w:val="000000"/>
+          <w:sz w:val="24"/>
+          <w:szCs w:val="24"/>
+          <w:rPrChange w:id="34" w:author="Steuben, Gregg K (GE Global Research, US)" w:date="2016-10-28T15:07:00Z">
+            <w:rPr>
+              <w:rFonts w:ascii="Arial" w:hAnsi="Arial" w:cs="Arial"/>
+              <w:color w:val="000000"/>
+            </w:rPr>
+          </w:rPrChange>
         </w:rPr>
         <w:t>rg</w:t>
       </w:r>
@@ -1896,6 +1964,14 @@
         <w:rPr>
           <w:rFonts w:ascii="Arial" w:hAnsi="Arial" w:cs="Arial"/>
           <w:color w:val="000000"/>
+          <w:sz w:val="24"/>
+          <w:szCs w:val="24"/>
+          <w:rPrChange w:id="35" w:author="Steuben, Gregg K (GE Global Research, US)" w:date="2016-10-28T15:07:00Z">
+            <w:rPr>
+              <w:rFonts w:ascii="Arial" w:hAnsi="Arial" w:cs="Arial"/>
+              <w:color w:val="000000"/>
+            </w:rPr>
+          </w:rPrChange>
         </w:rPr>
         <w:t>anization</w:t>
       </w:r>
@@ -1903,6 +1979,14 @@
         <w:rPr>
           <w:rFonts w:ascii="Arial" w:hAnsi="Arial" w:cs="Arial"/>
           <w:color w:val="000000"/>
+          <w:sz w:val="24"/>
+          <w:szCs w:val="24"/>
+          <w:rPrChange w:id="36" w:author="Steuben, Gregg K (GE Global Research, US)" w:date="2016-10-28T15:07:00Z">
+            <w:rPr>
+              <w:rFonts w:ascii="Arial" w:hAnsi="Arial" w:cs="Arial"/>
+              <w:color w:val="000000"/>
+            </w:rPr>
+          </w:rPrChange>
         </w:rPr>
         <w:t>.</w:t>
       </w:r>
@@ -1918,13 +2002,30 @@
         <w:rPr>
           <w:rFonts w:ascii="Arial" w:hAnsi="Arial" w:cs="Arial"/>
           <w:color w:val="000000"/>
-        </w:rPr>
-      </w:pPr>
-      <w:r>
-        <w:rPr>
-          <w:rFonts w:ascii="Arial" w:hAnsi="Arial" w:cs="Arial"/>
-          <w:color w:val="000000"/>
-        </w:rPr>
+          <w:sz w:val="24"/>
+          <w:szCs w:val="24"/>
+          <w:rPrChange w:id="37" w:author="Steuben, Gregg K (GE Global Research, US)" w:date="2016-10-28T15:07:00Z">
+            <w:rPr>
+              <w:rFonts w:ascii="Arial" w:hAnsi="Arial" w:cs="Arial"/>
+              <w:color w:val="000000"/>
+            </w:rPr>
+          </w:rPrChange>
+        </w:rPr>
+      </w:pPr>
+      <w:r>
+        <w:rPr>
+          <w:rFonts w:ascii="Arial" w:hAnsi="Arial" w:cs="Arial"/>
+          <w:color w:val="000000"/>
+          <w:sz w:val="24"/>
+          <w:szCs w:val="24"/>
+          <w:rPrChange w:id="38" w:author="Steuben, Gregg K (GE Global Research, US)" w:date="2016-10-28T15:07:00Z">
+            <w:rPr>
+              <w:rFonts w:ascii="Arial" w:hAnsi="Arial" w:cs="Arial"/>
+              <w:color w:val="000000"/>
+            </w:rPr>
+          </w:rPrChange>
+        </w:rPr>
+        <w:lastRenderedPageBreak/>
         <w:t xml:space="preserve">The </w:t>
       </w:r>
       <w:r>
@@ -1932,6 +2033,15 @@
           <w:rFonts w:ascii="Arial" w:hAnsi="Arial" w:cs="Arial"/>
           <w:b/>
           <w:color w:val="000000"/>
+          <w:sz w:val="24"/>
+          <w:szCs w:val="24"/>
+          <w:rPrChange w:id="39" w:author="Steuben, Gregg K (GE Global Research, US)" w:date="2016-10-28T15:07:00Z">
+            <w:rPr>
+              <w:rFonts w:ascii="Arial" w:hAnsi="Arial" w:cs="Arial"/>
+              <w:b/>
+              <w:color w:val="000000"/>
+            </w:rPr>
+          </w:rPrChange>
         </w:rPr>
         <w:t>host</w:t>
       </w:r>
@@ -1939,6 +2049,14 @@
         <w:rPr>
           <w:rFonts w:ascii="Arial" w:hAnsi="Arial" w:cs="Arial"/>
           <w:color w:val="000000"/>
+          <w:sz w:val="24"/>
+          <w:szCs w:val="24"/>
+          <w:rPrChange w:id="40" w:author="Steuben, Gregg K (GE Global Research, US)" w:date="2016-10-28T15:07:00Z">
+            <w:rPr>
+              <w:rFonts w:ascii="Arial" w:hAnsi="Arial" w:cs="Arial"/>
+              <w:color w:val="000000"/>
+            </w:rPr>
+          </w:rPrChange>
         </w:rPr>
         <w:t xml:space="preserve"> must be unique across Predix as this becomes the URL for the microservice.  If you receive an error message </w:t>
       </w:r>
@@ -1946,6 +2064,14 @@
         <w:rPr>
           <w:rFonts w:ascii="Arial" w:hAnsi="Arial" w:cs="Arial"/>
           <w:color w:val="000000"/>
+          <w:sz w:val="24"/>
+          <w:szCs w:val="24"/>
+          <w:rPrChange w:id="41" w:author="Steuben, Gregg K (GE Global Research, US)" w:date="2016-10-28T15:07:00Z">
+            <w:rPr>
+              <w:rFonts w:ascii="Arial" w:hAnsi="Arial" w:cs="Arial"/>
+              <w:color w:val="000000"/>
+            </w:rPr>
+          </w:rPrChange>
         </w:rPr>
         <w:t xml:space="preserve">while </w:t>
       </w:r>
@@ -1953,6 +2079,14 @@
         <w:rPr>
           <w:rFonts w:ascii="Arial" w:hAnsi="Arial" w:cs="Arial"/>
           <w:color w:val="000000"/>
+          <w:sz w:val="24"/>
+          <w:szCs w:val="24"/>
+          <w:rPrChange w:id="42" w:author="Steuben, Gregg K (GE Global Research, US)" w:date="2016-10-28T15:07:00Z">
+            <w:rPr>
+              <w:rFonts w:ascii="Arial" w:hAnsi="Arial" w:cs="Arial"/>
+              <w:color w:val="000000"/>
+            </w:rPr>
+          </w:rPrChange>
         </w:rPr>
         <w:t xml:space="preserve">pushing your service to the cloud in the next step, define a new </w:t>
       </w:r>
@@ -1961,6 +2095,15 @@
           <w:rFonts w:ascii="Arial" w:hAnsi="Arial" w:cs="Arial"/>
           <w:b/>
           <w:color w:val="000000"/>
+          <w:sz w:val="24"/>
+          <w:szCs w:val="24"/>
+          <w:rPrChange w:id="43" w:author="Steuben, Gregg K (GE Global Research, US)" w:date="2016-10-28T15:07:00Z">
+            <w:rPr>
+              <w:rFonts w:ascii="Arial" w:hAnsi="Arial" w:cs="Arial"/>
+              <w:b/>
+              <w:color w:val="000000"/>
+            </w:rPr>
+          </w:rPrChange>
         </w:rPr>
         <w:t>host</w:t>
       </w:r>
@@ -1968,6 +2111,14 @@
         <w:rPr>
           <w:rFonts w:ascii="Arial" w:hAnsi="Arial" w:cs="Arial"/>
           <w:color w:val="000000"/>
+          <w:sz w:val="24"/>
+          <w:szCs w:val="24"/>
+          <w:rPrChange w:id="44" w:author="Steuben, Gregg K (GE Global Research, US)" w:date="2016-10-28T15:07:00Z">
+            <w:rPr>
+              <w:rFonts w:ascii="Arial" w:hAnsi="Arial" w:cs="Arial"/>
+              <w:color w:val="000000"/>
+            </w:rPr>
+          </w:rPrChange>
         </w:rPr>
         <w:t>.</w:t>
       </w:r>
@@ -1983,14 +2134,29 @@
         <w:rPr>
           <w:rFonts w:ascii="Arial" w:hAnsi="Arial" w:cs="Arial"/>
           <w:color w:val="000000"/>
-        </w:rPr>
-      </w:pPr>
-      <w:r>
-        <w:rPr>
-          <w:rFonts w:ascii="Arial" w:hAnsi="Arial" w:cs="Arial"/>
-          <w:color w:val="000000"/>
-        </w:rPr>
-        <w:lastRenderedPageBreak/>
+          <w:sz w:val="24"/>
+          <w:szCs w:val="24"/>
+          <w:rPrChange w:id="45" w:author="Steuben, Gregg K (GE Global Research, US)" w:date="2016-10-28T15:07:00Z">
+            <w:rPr>
+              <w:rFonts w:ascii="Arial" w:hAnsi="Arial" w:cs="Arial"/>
+              <w:color w:val="000000"/>
+            </w:rPr>
+          </w:rPrChange>
+        </w:rPr>
+      </w:pPr>
+      <w:r>
+        <w:rPr>
+          <w:rFonts w:ascii="Arial" w:hAnsi="Arial" w:cs="Arial"/>
+          <w:color w:val="000000"/>
+          <w:sz w:val="24"/>
+          <w:szCs w:val="24"/>
+          <w:rPrChange w:id="46" w:author="Steuben, Gregg K (GE Global Research, US)" w:date="2016-10-28T15:07:00Z">
+            <w:rPr>
+              <w:rFonts w:ascii="Arial" w:hAnsi="Arial" w:cs="Arial"/>
+              <w:color w:val="000000"/>
+            </w:rPr>
+          </w:rPrChange>
+        </w:rPr>
         <w:t xml:space="preserve">In the </w:t>
       </w:r>
       <w:r>
@@ -1998,6 +2164,15 @@
           <w:rFonts w:ascii="Arial" w:hAnsi="Arial" w:cs="Arial"/>
           <w:b/>
           <w:color w:val="000000"/>
+          <w:sz w:val="24"/>
+          <w:szCs w:val="24"/>
+          <w:rPrChange w:id="47" w:author="Steuben, Gregg K (GE Global Research, US)" w:date="2016-10-28T15:07:00Z">
+            <w:rPr>
+              <w:rFonts w:ascii="Arial" w:hAnsi="Arial" w:cs="Arial"/>
+              <w:b/>
+              <w:color w:val="000000"/>
+            </w:rPr>
+          </w:rPrChange>
         </w:rPr>
         <w:t>services</w:t>
       </w:r>
@@ -2005,6 +2180,14 @@
         <w:rPr>
           <w:rFonts w:ascii="Arial" w:hAnsi="Arial" w:cs="Arial"/>
           <w:color w:val="000000"/>
+          <w:sz w:val="24"/>
+          <w:szCs w:val="24"/>
+          <w:rPrChange w:id="48" w:author="Steuben, Gregg K (GE Global Research, US)" w:date="2016-10-28T15:07:00Z">
+            <w:rPr>
+              <w:rFonts w:ascii="Arial" w:hAnsi="Arial" w:cs="Arial"/>
+              <w:color w:val="000000"/>
+            </w:rPr>
+          </w:rPrChange>
         </w:rPr>
         <w:t xml:space="preserve"> list, s</w:t>
       </w:r>
@@ -2012,20 +2195,29 @@
         <w:rPr>
           <w:rFonts w:ascii="Arial" w:hAnsi="Arial" w:cs="Arial"/>
           <w:color w:val="000000"/>
-        </w:rPr>
-        <w:t>ubstitute</w:t>
-      </w:r>
-      <w:r>
-        <w:rPr>
-          <w:rFonts w:ascii="Arial" w:hAnsi="Arial" w:cs="Arial"/>
-          <w:color w:val="000000"/>
-        </w:rPr>
-        <w:t xml:space="preserve"> </w:t>
-      </w:r>
-      <w:r>
-        <w:rPr>
-          <w:rFonts w:ascii="Arial" w:hAnsi="Arial" w:cs="Arial"/>
-          <w:color w:val="000000"/>
+          <w:sz w:val="24"/>
+          <w:szCs w:val="24"/>
+          <w:rPrChange w:id="49" w:author="Steuben, Gregg K (GE Global Research, US)" w:date="2016-10-28T15:07:00Z">
+            <w:rPr>
+              <w:rFonts w:ascii="Arial" w:hAnsi="Arial" w:cs="Arial"/>
+              <w:color w:val="000000"/>
+            </w:rPr>
+          </w:rPrChange>
+        </w:rPr>
+        <w:t xml:space="preserve">ubstitute </w:t>
+      </w:r>
+      <w:r>
+        <w:rPr>
+          <w:rFonts w:ascii="Arial" w:hAnsi="Arial" w:cs="Arial"/>
+          <w:color w:val="000000"/>
+          <w:sz w:val="24"/>
+          <w:szCs w:val="24"/>
+          <w:rPrChange w:id="50" w:author="Steuben, Gregg K (GE Global Research, US)" w:date="2016-10-28T15:07:00Z">
+            <w:rPr>
+              <w:rFonts w:ascii="Arial" w:hAnsi="Arial" w:cs="Arial"/>
+              <w:color w:val="000000"/>
+            </w:rPr>
+          </w:rPrChange>
         </w:rPr>
         <w:t xml:space="preserve">your </w:t>
       </w:r>
@@ -2034,6 +2226,14 @@
         <w:rPr>
           <w:rFonts w:ascii="Arial" w:hAnsi="Arial" w:cs="Arial"/>
           <w:color w:val="000000"/>
+          <w:sz w:val="24"/>
+          <w:szCs w:val="24"/>
+          <w:rPrChange w:id="51" w:author="Steuben, Gregg K (GE Global Research, US)" w:date="2016-10-28T15:07:00Z">
+            <w:rPr>
+              <w:rFonts w:ascii="Arial" w:hAnsi="Arial" w:cs="Arial"/>
+              <w:color w:val="000000"/>
+            </w:rPr>
+          </w:rPrChange>
         </w:rPr>
         <w:t>postgres</w:t>
       </w:r>
@@ -2042,14 +2242,29 @@
         <w:rPr>
           <w:rFonts w:ascii="Arial" w:hAnsi="Arial" w:cs="Arial"/>
           <w:color w:val="000000"/>
+          <w:sz w:val="24"/>
+          <w:szCs w:val="24"/>
+          <w:rPrChange w:id="52" w:author="Steuben, Gregg K (GE Global Research, US)" w:date="2016-10-28T15:07:00Z">
+            <w:rPr>
+              <w:rFonts w:ascii="Arial" w:hAnsi="Arial" w:cs="Arial"/>
+              <w:color w:val="000000"/>
+            </w:rPr>
+          </w:rPrChange>
         </w:rPr>
         <w:t xml:space="preserve"> service instance name for </w:t>
       </w:r>
       <w:r>
         <w:rPr>
           <w:rFonts w:ascii="Arial" w:hAnsi="Arial" w:cs="Arial"/>
-          <w:sz w:val="21"/>
-          <w:szCs w:val="21"/>
+          <w:sz w:val="24"/>
+          <w:szCs w:val="24"/>
+          <w:rPrChange w:id="53" w:author="Steuben, Gregg K (GE Global Research, US)" w:date="2016-10-28T15:07:00Z">
+            <w:rPr>
+              <w:rFonts w:ascii="Arial" w:hAnsi="Arial" w:cs="Arial"/>
+              <w:sz w:val="21"/>
+              <w:szCs w:val="21"/>
+            </w:rPr>
+          </w:rPrChange>
         </w:rPr>
         <w:t>&lt;YOUR_POSTGRES_SERVICE_FOR_RESULT_DATA&gt;</w:t>
       </w:r>
@@ -2057,6 +2272,14 @@
         <w:rPr>
           <w:rFonts w:ascii="Arial" w:hAnsi="Arial" w:cs="Arial"/>
           <w:color w:val="000000"/>
+          <w:sz w:val="24"/>
+          <w:szCs w:val="24"/>
+          <w:rPrChange w:id="54" w:author="Steuben, Gregg K (GE Global Research, US)" w:date="2016-10-28T15:07:00Z">
+            <w:rPr>
+              <w:rFonts w:ascii="Arial" w:hAnsi="Arial" w:cs="Arial"/>
+              <w:color w:val="000000"/>
+            </w:rPr>
+          </w:rPrChange>
         </w:rPr>
         <w:t>.</w:t>
       </w:r>
@@ -2072,12 +2295,28 @@
         <w:rPr>
           <w:rFonts w:ascii="Arial" w:hAnsi="Arial" w:cs="Arial"/>
           <w:color w:val="000000"/>
-        </w:rPr>
-      </w:pPr>
-      <w:r>
-        <w:rPr>
-          <w:rFonts w:ascii="Arial" w:hAnsi="Arial" w:cs="Arial"/>
-          <w:color w:val="000000"/>
+          <w:sz w:val="24"/>
+          <w:szCs w:val="24"/>
+          <w:rPrChange w:id="55" w:author="Steuben, Gregg K (GE Global Research, US)" w:date="2016-10-28T15:07:00Z">
+            <w:rPr>
+              <w:rFonts w:ascii="Arial" w:hAnsi="Arial" w:cs="Arial"/>
+              <w:color w:val="000000"/>
+            </w:rPr>
+          </w:rPrChange>
+        </w:rPr>
+      </w:pPr>
+      <w:r>
+        <w:rPr>
+          <w:rFonts w:ascii="Arial" w:hAnsi="Arial" w:cs="Arial"/>
+          <w:color w:val="000000"/>
+          <w:sz w:val="24"/>
+          <w:szCs w:val="24"/>
+          <w:rPrChange w:id="56" w:author="Steuben, Gregg K (GE Global Research, US)" w:date="2016-10-28T15:07:00Z">
+            <w:rPr>
+              <w:rFonts w:ascii="Arial" w:hAnsi="Arial" w:cs="Arial"/>
+              <w:color w:val="000000"/>
+            </w:rPr>
+          </w:rPrChange>
         </w:rPr>
         <w:t xml:space="preserve">In the </w:t>
       </w:r>
@@ -2086,6 +2325,15 @@
           <w:rFonts w:ascii="Arial" w:hAnsi="Arial" w:cs="Arial"/>
           <w:b/>
           <w:color w:val="000000"/>
+          <w:sz w:val="24"/>
+          <w:szCs w:val="24"/>
+          <w:rPrChange w:id="57" w:author="Steuben, Gregg K (GE Global Research, US)" w:date="2016-10-28T15:07:00Z">
+            <w:rPr>
+              <w:rFonts w:ascii="Arial" w:hAnsi="Arial" w:cs="Arial"/>
+              <w:b/>
+              <w:color w:val="000000"/>
+            </w:rPr>
+          </w:rPrChange>
         </w:rPr>
         <w:t>services</w:t>
       </w:r>
@@ -2093,6 +2341,14 @@
         <w:rPr>
           <w:rFonts w:ascii="Arial" w:hAnsi="Arial" w:cs="Arial"/>
           <w:color w:val="000000"/>
+          <w:sz w:val="24"/>
+          <w:szCs w:val="24"/>
+          <w:rPrChange w:id="58" w:author="Steuben, Gregg K (GE Global Research, US)" w:date="2016-10-28T15:07:00Z">
+            <w:rPr>
+              <w:rFonts w:ascii="Arial" w:hAnsi="Arial" w:cs="Arial"/>
+              <w:color w:val="000000"/>
+            </w:rPr>
+          </w:rPrChange>
         </w:rPr>
         <w:t xml:space="preserve"> list, s</w:t>
       </w:r>
@@ -2100,20 +2356,29 @@
         <w:rPr>
           <w:rFonts w:ascii="Arial" w:hAnsi="Arial" w:cs="Arial"/>
           <w:color w:val="000000"/>
-        </w:rPr>
-        <w:t>ubstitute</w:t>
-      </w:r>
-      <w:r>
-        <w:rPr>
-          <w:rFonts w:ascii="Arial" w:hAnsi="Arial" w:cs="Arial"/>
-          <w:color w:val="000000"/>
-        </w:rPr>
-        <w:t xml:space="preserve"> </w:t>
-      </w:r>
-      <w:r>
-        <w:rPr>
-          <w:rFonts w:ascii="Arial" w:hAnsi="Arial" w:cs="Arial"/>
-          <w:color w:val="000000"/>
+          <w:sz w:val="24"/>
+          <w:szCs w:val="24"/>
+          <w:rPrChange w:id="59" w:author="Steuben, Gregg K (GE Global Research, US)" w:date="2016-10-28T15:07:00Z">
+            <w:rPr>
+              <w:rFonts w:ascii="Arial" w:hAnsi="Arial" w:cs="Arial"/>
+              <w:color w:val="000000"/>
+            </w:rPr>
+          </w:rPrChange>
+        </w:rPr>
+        <w:t xml:space="preserve">ubstitute </w:t>
+      </w:r>
+      <w:r>
+        <w:rPr>
+          <w:rFonts w:ascii="Arial" w:hAnsi="Arial" w:cs="Arial"/>
+          <w:color w:val="000000"/>
+          <w:sz w:val="24"/>
+          <w:szCs w:val="24"/>
+          <w:rPrChange w:id="60" w:author="Steuben, Gregg K (GE Global Research, US)" w:date="2016-10-28T15:07:00Z">
+            <w:rPr>
+              <w:rFonts w:ascii="Arial" w:hAnsi="Arial" w:cs="Arial"/>
+              <w:color w:val="000000"/>
+            </w:rPr>
+          </w:rPrChange>
         </w:rPr>
         <w:t xml:space="preserve">your </w:t>
       </w:r>
@@ -2122,6 +2387,14 @@
         <w:rPr>
           <w:rFonts w:ascii="Arial" w:hAnsi="Arial" w:cs="Arial"/>
           <w:color w:val="000000"/>
+          <w:sz w:val="24"/>
+          <w:szCs w:val="24"/>
+          <w:rPrChange w:id="61" w:author="Steuben, Gregg K (GE Global Research, US)" w:date="2016-10-28T15:07:00Z">
+            <w:rPr>
+              <w:rFonts w:ascii="Arial" w:hAnsi="Arial" w:cs="Arial"/>
+              <w:color w:val="000000"/>
+            </w:rPr>
+          </w:rPrChange>
         </w:rPr>
         <w:t>rabbitmq</w:t>
       </w:r>
@@ -2130,29 +2403,44 @@
         <w:rPr>
           <w:rFonts w:ascii="Arial" w:hAnsi="Arial" w:cs="Arial"/>
           <w:color w:val="000000"/>
+          <w:sz w:val="24"/>
+          <w:szCs w:val="24"/>
+          <w:rPrChange w:id="62" w:author="Steuben, Gregg K (GE Global Research, US)" w:date="2016-10-28T15:07:00Z">
+            <w:rPr>
+              <w:rFonts w:ascii="Arial" w:hAnsi="Arial" w:cs="Arial"/>
+              <w:color w:val="000000"/>
+            </w:rPr>
+          </w:rPrChange>
         </w:rPr>
         <w:t xml:space="preserve"> service instance name for </w:t>
       </w:r>
       <w:r>
         <w:rPr>
           <w:rFonts w:ascii="Arial" w:hAnsi="Arial" w:cs="Arial"/>
-          <w:sz w:val="21"/>
-          <w:szCs w:val="21"/>
-        </w:rPr>
-        <w:t>&lt;YOUR_RABBITMQ_SERVICE&gt;</w:t>
-      </w:r>
-      <w:r>
-        <w:rPr>
-          <w:rFonts w:ascii="Arial" w:hAnsi="Arial" w:cs="Arial"/>
-          <w:sz w:val="21"/>
-          <w:szCs w:val="21"/>
-        </w:rPr>
-        <w:t>.</w:t>
-      </w:r>
-      <w:r>
-        <w:rPr>
-          <w:rFonts w:ascii="Arial" w:hAnsi="Arial" w:cs="Arial"/>
-          <w:color w:val="000000"/>
+          <w:sz w:val="24"/>
+          <w:szCs w:val="24"/>
+          <w:rPrChange w:id="63" w:author="Steuben, Gregg K (GE Global Research, US)" w:date="2016-10-28T15:07:00Z">
+            <w:rPr>
+              <w:rFonts w:ascii="Arial" w:hAnsi="Arial" w:cs="Arial"/>
+              <w:sz w:val="21"/>
+              <w:szCs w:val="21"/>
+            </w:rPr>
+          </w:rPrChange>
+        </w:rPr>
+        <w:t>&lt;YOUR_RABBITMQ_SERVICE&gt;.</w:t>
+      </w:r>
+      <w:r>
+        <w:rPr>
+          <w:rFonts w:ascii="Arial" w:hAnsi="Arial" w:cs="Arial"/>
+          <w:color w:val="000000"/>
+          <w:sz w:val="24"/>
+          <w:szCs w:val="24"/>
+          <w:rPrChange w:id="64" w:author="Steuben, Gregg K (GE Global Research, US)" w:date="2016-10-28T15:07:00Z">
+            <w:rPr>
+              <w:rFonts w:ascii="Arial" w:hAnsi="Arial" w:cs="Arial"/>
+              <w:color w:val="000000"/>
+            </w:rPr>
+          </w:rPrChange>
         </w:rPr>
         <w:t xml:space="preserve">  This</w:t>
       </w:r>
@@ -2160,6 +2448,14 @@
         <w:rPr>
           <w:rFonts w:ascii="Arial" w:hAnsi="Arial" w:cs="Arial"/>
           <w:color w:val="000000"/>
+          <w:sz w:val="24"/>
+          <w:szCs w:val="24"/>
+          <w:rPrChange w:id="65" w:author="Steuben, Gregg K (GE Global Research, US)" w:date="2016-10-28T15:07:00Z">
+            <w:rPr>
+              <w:rFonts w:ascii="Arial" w:hAnsi="Arial" w:cs="Arial"/>
+              <w:color w:val="000000"/>
+            </w:rPr>
+          </w:rPrChange>
         </w:rPr>
         <w:t xml:space="preserve"> should be </w:t>
       </w:r>
@@ -2167,6 +2463,14 @@
         <w:rPr>
           <w:rFonts w:ascii="Arial" w:hAnsi="Arial" w:cs="Arial"/>
           <w:color w:val="000000"/>
+          <w:sz w:val="24"/>
+          <w:szCs w:val="24"/>
+          <w:rPrChange w:id="66" w:author="Steuben, Gregg K (GE Global Research, US)" w:date="2016-10-28T15:07:00Z">
+            <w:rPr>
+              <w:rFonts w:ascii="Arial" w:hAnsi="Arial" w:cs="Arial"/>
+              <w:color w:val="000000"/>
+            </w:rPr>
+          </w:rPrChange>
         </w:rPr>
         <w:t>“</w:t>
       </w:r>
@@ -2174,6 +2478,14 @@
         <w:rPr>
           <w:rFonts w:ascii="Arial" w:hAnsi="Arial" w:cs="Arial"/>
           <w:color w:val="000000"/>
+          <w:sz w:val="24"/>
+          <w:szCs w:val="24"/>
+          <w:rPrChange w:id="67" w:author="Steuben, Gregg K (GE Global Research, US)" w:date="2016-10-28T15:07:00Z">
+            <w:rPr>
+              <w:rFonts w:ascii="Arial" w:hAnsi="Arial" w:cs="Arial"/>
+              <w:color w:val="000000"/>
+            </w:rPr>
+          </w:rPrChange>
         </w:rPr>
         <w:t>tutorial-</w:t>
       </w:r>
@@ -2182,6 +2494,14 @@
         <w:rPr>
           <w:rFonts w:ascii="Arial" w:hAnsi="Arial" w:cs="Arial"/>
           <w:color w:val="000000"/>
+          <w:sz w:val="24"/>
+          <w:szCs w:val="24"/>
+          <w:rPrChange w:id="68" w:author="Steuben, Gregg K (GE Global Research, US)" w:date="2016-10-28T15:07:00Z">
+            <w:rPr>
+              <w:rFonts w:ascii="Arial" w:hAnsi="Arial" w:cs="Arial"/>
+              <w:color w:val="000000"/>
+            </w:rPr>
+          </w:rPrChange>
         </w:rPr>
         <w:t>rabbitmq</w:t>
       </w:r>
@@ -2190,6 +2510,14 @@
         <w:rPr>
           <w:rFonts w:ascii="Arial" w:hAnsi="Arial" w:cs="Arial"/>
           <w:color w:val="000000"/>
+          <w:sz w:val="24"/>
+          <w:szCs w:val="24"/>
+          <w:rPrChange w:id="69" w:author="Steuben, Gregg K (GE Global Research, US)" w:date="2016-10-28T15:07:00Z">
+            <w:rPr>
+              <w:rFonts w:ascii="Arial" w:hAnsi="Arial" w:cs="Arial"/>
+              <w:color w:val="000000"/>
+            </w:rPr>
+          </w:rPrChange>
         </w:rPr>
         <w:t>”</w:t>
       </w:r>
@@ -2197,6 +2525,14 @@
         <w:rPr>
           <w:rFonts w:ascii="Arial" w:hAnsi="Arial" w:cs="Arial"/>
           <w:color w:val="000000"/>
+          <w:sz w:val="24"/>
+          <w:szCs w:val="24"/>
+          <w:rPrChange w:id="70" w:author="Steuben, Gregg K (GE Global Research, US)" w:date="2016-10-28T15:07:00Z">
+            <w:rPr>
+              <w:rFonts w:ascii="Arial" w:hAnsi="Arial" w:cs="Arial"/>
+              <w:color w:val="000000"/>
+            </w:rPr>
+          </w:rPrChange>
         </w:rPr>
         <w:t xml:space="preserve"> unless you modified the StompProperties.java file.</w:t>
       </w:r>
@@ -2212,28 +2548,30 @@
         <w:rPr>
           <w:rFonts w:ascii="Arial" w:hAnsi="Arial" w:cs="Arial"/>
           <w:color w:val="000000"/>
-        </w:rPr>
-      </w:pPr>
-      <w:r>
-        <w:rPr>
-          <w:rFonts w:ascii="Arial" w:hAnsi="Arial" w:cs="Arial"/>
-          <w:color w:val="000000"/>
-        </w:rPr>
-        <w:t xml:space="preserve">Substitute your UAA instance name for </w:t>
-      </w:r>
-      <w:r>
-        <w:rPr>
-          <w:rFonts w:ascii="Arial" w:hAnsi="Arial" w:cs="Arial"/>
-          <w:color w:val="000000"/>
-        </w:rPr>
-        <w:t>&lt;YOUR_UAA_INSTANCE_HERE&gt;</w:t>
-      </w:r>
-      <w:r>
-        <w:rPr>
-          <w:rFonts w:ascii="Arial" w:hAnsi="Arial" w:cs="Arial"/>
-          <w:color w:val="000000"/>
-        </w:rPr>
-        <w:t>.</w:t>
+          <w:sz w:val="24"/>
+          <w:szCs w:val="24"/>
+          <w:rPrChange w:id="71" w:author="Steuben, Gregg K (GE Global Research, US)" w:date="2016-10-28T15:07:00Z">
+            <w:rPr>
+              <w:rFonts w:ascii="Arial" w:hAnsi="Arial" w:cs="Arial"/>
+              <w:color w:val="000000"/>
+            </w:rPr>
+          </w:rPrChange>
+        </w:rPr>
+      </w:pPr>
+      <w:r>
+        <w:rPr>
+          <w:rFonts w:ascii="Arial" w:hAnsi="Arial" w:cs="Arial"/>
+          <w:color w:val="000000"/>
+          <w:sz w:val="24"/>
+          <w:szCs w:val="24"/>
+          <w:rPrChange w:id="72" w:author="Steuben, Gregg K (GE Global Research, US)" w:date="2016-10-28T15:07:00Z">
+            <w:rPr>
+              <w:rFonts w:ascii="Arial" w:hAnsi="Arial" w:cs="Arial"/>
+              <w:color w:val="000000"/>
+            </w:rPr>
+          </w:rPrChange>
+        </w:rPr>
+        <w:t>Substitute your UAA instance name for &lt;YOUR_UAA_INSTANCE_HERE&gt;.</w:t>
       </w:r>
     </w:p>
     <w:p>
@@ -2247,28 +2585,58 @@
         <w:rPr>
           <w:rFonts w:ascii="Arial" w:hAnsi="Arial" w:cs="Arial"/>
           <w:color w:val="000000"/>
-        </w:rPr>
-      </w:pPr>
-      <w:r>
-        <w:rPr>
-          <w:rFonts w:ascii="Arial" w:hAnsi="Arial" w:cs="Arial"/>
-          <w:color w:val="000000"/>
+          <w:sz w:val="24"/>
+          <w:szCs w:val="24"/>
+          <w:rPrChange w:id="73" w:author="Steuben, Gregg K (GE Global Research, US)" w:date="2016-10-28T15:07:00Z">
+            <w:rPr>
+              <w:rFonts w:ascii="Arial" w:hAnsi="Arial" w:cs="Arial"/>
+              <w:color w:val="000000"/>
+            </w:rPr>
+          </w:rPrChange>
+        </w:rPr>
+      </w:pPr>
+      <w:r>
+        <w:rPr>
+          <w:rFonts w:ascii="Arial" w:hAnsi="Arial" w:cs="Arial"/>
+          <w:color w:val="000000"/>
+          <w:sz w:val="24"/>
+          <w:szCs w:val="24"/>
+          <w:rPrChange w:id="74" w:author="Steuben, Gregg K (GE Global Research, US)" w:date="2016-10-28T15:07:00Z">
+            <w:rPr>
+              <w:rFonts w:ascii="Arial" w:hAnsi="Arial" w:cs="Arial"/>
+              <w:color w:val="000000"/>
+            </w:rPr>
+          </w:rPrChange>
         </w:rPr>
         <w:t xml:space="preserve">Substitute your client id for </w:t>
       </w:r>
       <w:r>
         <w:rPr>
           <w:rFonts w:ascii="Arial" w:hAnsi="Arial" w:cs="Arial"/>
-          <w:sz w:val="21"/>
-          <w:szCs w:val="21"/>
+          <w:sz w:val="24"/>
+          <w:szCs w:val="24"/>
+          <w:rPrChange w:id="75" w:author="Steuben, Gregg K (GE Global Research, US)" w:date="2016-10-28T15:07:00Z">
+            <w:rPr>
+              <w:rFonts w:ascii="Arial" w:hAnsi="Arial" w:cs="Arial"/>
+              <w:sz w:val="21"/>
+              <w:szCs w:val="21"/>
+            </w:rPr>
+          </w:rPrChange>
         </w:rPr>
         <w:t>&lt;YOUR_CLIENT_ID&gt;</w:t>
       </w:r>
       <w:r>
         <w:rPr>
           <w:rFonts w:ascii="Arial" w:hAnsi="Arial" w:cs="Arial"/>
-          <w:sz w:val="21"/>
-          <w:szCs w:val="21"/>
+          <w:sz w:val="24"/>
+          <w:szCs w:val="24"/>
+          <w:rPrChange w:id="76" w:author="Steuben, Gregg K (GE Global Research, US)" w:date="2016-10-28T15:07:00Z">
+            <w:rPr>
+              <w:rFonts w:ascii="Arial" w:hAnsi="Arial" w:cs="Arial"/>
+              <w:sz w:val="21"/>
+              <w:szCs w:val="21"/>
+            </w:rPr>
+          </w:rPrChange>
         </w:rPr>
         <w:t>.</w:t>
       </w:r>
@@ -2741,8 +3109,8 @@
         </w:rPr>
         <w:t xml:space="preserve">Use </w:t>
       </w:r>
-      <w:commentRangeStart w:id="24"/>
-      <w:commentRangeStart w:id="25"/>
+      <w:commentRangeStart w:id="77"/>
+      <w:commentRangeStart w:id="78"/>
       <w:r>
         <w:rPr>
           <w:rFonts w:ascii="Arial" w:hAnsi="Arial" w:cs="Arial"/>
@@ -2766,21 +3134,21 @@
         </w:rPr>
         <w:t xml:space="preserve"> apps" </w:t>
       </w:r>
-      <w:commentRangeEnd w:id="24"/>
+      <w:commentRangeEnd w:id="77"/>
       <w:r>
         <w:rPr>
           <w:rStyle w:val="CommentReference"/>
           <w:rFonts w:asciiTheme="minorHAnsi" w:eastAsiaTheme="minorHAnsi" w:hAnsiTheme="minorHAnsi" w:cstheme="minorBidi"/>
         </w:rPr>
-        <w:commentReference w:id="24"/>
-      </w:r>
-      <w:commentRangeEnd w:id="25"/>
+        <w:commentReference w:id="77"/>
+      </w:r>
+      <w:commentRangeEnd w:id="78"/>
       <w:r>
         <w:rPr>
           <w:rStyle w:val="CommentReference"/>
           <w:rFonts w:asciiTheme="minorHAnsi" w:eastAsiaTheme="minorHAnsi" w:hAnsiTheme="minorHAnsi" w:cstheme="minorBidi"/>
         </w:rPr>
-        <w:commentReference w:id="25"/>
+        <w:commentReference w:id="78"/>
       </w:r>
       <w:r>
         <w:rPr>
@@ -2789,7 +3157,7 @@
         </w:rPr>
         <w:t>to discover the URL to your service</w:t>
       </w:r>
-      <w:ins w:id="26" w:author="Steuben, Gregg K (GE Global Research, US)" w:date="2016-10-25T15:04:00Z">
+      <w:ins w:id="79" w:author="Steuben, Gregg K (GE Global Research, US)" w:date="2016-10-25T15:04:00Z">
         <w:r>
           <w:rPr>
             <w:rFonts w:ascii="Arial" w:hAnsi="Arial" w:cs="Arial"/>
@@ -2847,7 +3215,7 @@
         </w:rPr>
         <w:t xml:space="preserve"> </w:t>
       </w:r>
-      <w:del w:id="27" w:author="Steuben, Gregg K (GE Global Research, US)" w:date="2016-10-25T15:04:00Z">
+      <w:del w:id="80" w:author="Steuben, Gregg K (GE Global Research, US)" w:date="2016-10-25T15:04:00Z">
         <w:r>
           <w:rPr>
             <w:rFonts w:ascii="Arial" w:hAnsi="Arial" w:cs="Arial"/>
@@ -3011,7 +3379,17 @@
                 <w:sz w:val="21"/>
                 <w:szCs w:val="21"/>
               </w:rPr>
-              <w:t>dt-tutorial-result-persistence.run.aws-usw02-pr.ice.predix.io</w:t>
+              <w:t>dt-tutorial-result-persistence.run.aws-</w:t>
+            </w:r>
+            <w:r>
+              <w:rPr>
+                <w:rFonts w:ascii="Arial" w:hAnsi="Arial" w:cs="Arial"/>
+                <w:b/>
+                <w:sz w:val="21"/>
+                <w:szCs w:val="21"/>
+              </w:rPr>
+              <w:lastRenderedPageBreak/>
+              <w:t>usw02-pr.ice.predix.io</w:t>
             </w:r>
             <w:r>
               <w:rPr>
@@ -3045,7 +3423,15 @@
           <w:rFonts w:ascii="Arial" w:hAnsi="Arial" w:cs="Arial"/>
           <w:color w:val="000000"/>
         </w:rPr>
-        <w:t>Test the service</w:t>
+        <w:lastRenderedPageBreak/>
+        <w:t xml:space="preserve">Test the </w:t>
+      </w:r>
+      <w:r>
+        <w:rPr>
+          <w:rFonts w:ascii="Arial" w:hAnsi="Arial" w:cs="Arial"/>
+          <w:color w:val="000000"/>
+        </w:rPr>
+        <w:t>service</w:t>
       </w:r>
       <w:r>
         <w:rPr>
@@ -3066,21 +3452,44 @@
         <w:rPr>
           <w:rFonts w:ascii="Arial" w:hAnsi="Arial" w:cs="Arial"/>
           <w:color w:val="000000"/>
-        </w:rPr>
-      </w:pPr>
-      <w:commentRangeStart w:id="28"/>
-      <w:r>
-        <w:rPr>
-          <w:rFonts w:ascii="Arial" w:hAnsi="Arial" w:cs="Arial"/>
-          <w:color w:val="000000"/>
-        </w:rPr>
-        <w:lastRenderedPageBreak/>
+          <w:sz w:val="24"/>
+          <w:szCs w:val="24"/>
+          <w:rPrChange w:id="81" w:author="Steuben, Gregg K (GE Global Research, US)" w:date="2016-10-28T15:09:00Z">
+            <w:rPr>
+              <w:rFonts w:ascii="Arial" w:hAnsi="Arial" w:cs="Arial"/>
+              <w:color w:val="000000"/>
+            </w:rPr>
+          </w:rPrChange>
+        </w:rPr>
+      </w:pPr>
+      <w:commentRangeStart w:id="82"/>
+      <w:r>
+        <w:rPr>
+          <w:rFonts w:ascii="Arial" w:hAnsi="Arial" w:cs="Arial"/>
+          <w:color w:val="000000"/>
+          <w:sz w:val="24"/>
+          <w:szCs w:val="24"/>
+          <w:rPrChange w:id="83" w:author="Steuben, Gregg K (GE Global Research, US)" w:date="2016-10-28T15:09:00Z">
+            <w:rPr>
+              <w:rFonts w:ascii="Arial" w:hAnsi="Arial" w:cs="Arial"/>
+              <w:color w:val="000000"/>
+            </w:rPr>
+          </w:rPrChange>
+        </w:rPr>
         <w:t xml:space="preserve">Try the </w:t>
       </w:r>
       <w:r>
         <w:rPr>
           <w:rFonts w:ascii="Arial" w:hAnsi="Arial" w:cs="Arial"/>
           <w:color w:val="000000"/>
+          <w:sz w:val="24"/>
+          <w:szCs w:val="24"/>
+          <w:rPrChange w:id="84" w:author="Steuben, Gregg K (GE Global Research, US)" w:date="2016-10-28T15:09:00Z">
+            <w:rPr>
+              <w:rFonts w:ascii="Arial" w:hAnsi="Arial" w:cs="Arial"/>
+              <w:color w:val="000000"/>
+            </w:rPr>
+          </w:rPrChange>
         </w:rPr>
         <w:t>“</w:t>
       </w:r>
@@ -3088,6 +3497,14 @@
         <w:rPr>
           <w:rFonts w:ascii="Arial" w:hAnsi="Arial" w:cs="Arial"/>
           <w:color w:val="000000"/>
+          <w:sz w:val="24"/>
+          <w:szCs w:val="24"/>
+          <w:rPrChange w:id="85" w:author="Steuben, Gregg K (GE Global Research, US)" w:date="2016-10-28T15:09:00Z">
+            <w:rPr>
+              <w:rFonts w:ascii="Arial" w:hAnsi="Arial" w:cs="Arial"/>
+              <w:color w:val="000000"/>
+            </w:rPr>
+          </w:rPrChange>
         </w:rPr>
         <w:t>P</w:t>
       </w:r>
@@ -3095,6 +3512,14 @@
         <w:rPr>
           <w:rFonts w:ascii="Arial" w:hAnsi="Arial" w:cs="Arial"/>
           <w:color w:val="000000"/>
+          <w:sz w:val="24"/>
+          <w:szCs w:val="24"/>
+          <w:rPrChange w:id="86" w:author="Steuben, Gregg K (GE Global Research, US)" w:date="2016-10-28T15:09:00Z">
+            <w:rPr>
+              <w:rFonts w:ascii="Arial" w:hAnsi="Arial" w:cs="Arial"/>
+              <w:color w:val="000000"/>
+            </w:rPr>
+          </w:rPrChange>
         </w:rPr>
         <w:t>ost</w:t>
       </w:r>
@@ -3102,6 +3527,14 @@
         <w:rPr>
           <w:rFonts w:ascii="Arial" w:hAnsi="Arial" w:cs="Arial"/>
           <w:color w:val="000000"/>
+          <w:sz w:val="24"/>
+          <w:szCs w:val="24"/>
+          <w:rPrChange w:id="87" w:author="Steuben, Gregg K (GE Global Research, US)" w:date="2016-10-28T15:09:00Z">
+            <w:rPr>
+              <w:rFonts w:ascii="Arial" w:hAnsi="Arial" w:cs="Arial"/>
+              <w:color w:val="000000"/>
+            </w:rPr>
+          </w:rPrChange>
         </w:rPr>
         <w:t xml:space="preserve"> a single result</w:t>
       </w:r>
@@ -3109,6 +3542,14 @@
         <w:rPr>
           <w:rFonts w:ascii="Arial" w:hAnsi="Arial" w:cs="Arial"/>
           <w:color w:val="000000"/>
+          <w:sz w:val="24"/>
+          <w:szCs w:val="24"/>
+          <w:rPrChange w:id="88" w:author="Steuben, Gregg K (GE Global Research, US)" w:date="2016-10-28T15:09:00Z">
+            <w:rPr>
+              <w:rFonts w:ascii="Arial" w:hAnsi="Arial" w:cs="Arial"/>
+              <w:color w:val="000000"/>
+            </w:rPr>
+          </w:rPrChange>
         </w:rPr>
         <w:t>”</w:t>
       </w:r>
@@ -3116,20 +3557,43 @@
         <w:rPr>
           <w:rFonts w:ascii="Arial" w:hAnsi="Arial" w:cs="Arial"/>
           <w:color w:val="000000"/>
+          <w:sz w:val="24"/>
+          <w:szCs w:val="24"/>
+          <w:rPrChange w:id="89" w:author="Steuben, Gregg K (GE Global Research, US)" w:date="2016-10-28T15:09:00Z">
+            <w:rPr>
+              <w:rFonts w:ascii="Arial" w:hAnsi="Arial" w:cs="Arial"/>
+              <w:color w:val="000000"/>
+            </w:rPr>
+          </w:rPrChange>
         </w:rPr>
         <w:t xml:space="preserve"> REST endpoint</w:t>
       </w:r>
-      <w:commentRangeEnd w:id="28"/>
+      <w:commentRangeEnd w:id="82"/>
       <w:r>
         <w:rPr>
           <w:rStyle w:val="CommentReference"/>
-        </w:rPr>
-        <w:commentReference w:id="28"/>
-      </w:r>
-      <w:r>
-        <w:rPr>
-          <w:rFonts w:ascii="Arial" w:hAnsi="Arial" w:cs="Arial"/>
-          <w:color w:val="000000"/>
+          <w:sz w:val="24"/>
+          <w:szCs w:val="24"/>
+          <w:rPrChange w:id="90" w:author="Steuben, Gregg K (GE Global Research, US)" w:date="2016-10-28T15:09:00Z">
+            <w:rPr>
+              <w:rStyle w:val="CommentReference"/>
+            </w:rPr>
+          </w:rPrChange>
+        </w:rPr>
+        <w:commentReference w:id="82"/>
+      </w:r>
+      <w:r>
+        <w:rPr>
+          <w:rFonts w:ascii="Arial" w:hAnsi="Arial" w:cs="Arial"/>
+          <w:color w:val="000000"/>
+          <w:sz w:val="24"/>
+          <w:szCs w:val="24"/>
+          <w:rPrChange w:id="91" w:author="Steuben, Gregg K (GE Global Research, US)" w:date="2016-10-28T15:09:00Z">
+            <w:rPr>
+              <w:rFonts w:ascii="Arial" w:hAnsi="Arial" w:cs="Arial"/>
+              <w:color w:val="000000"/>
+            </w:rPr>
+          </w:rPrChange>
         </w:rPr>
         <w:t>.</w:t>
       </w:r>
@@ -3212,12 +3676,28 @@
         <w:rPr>
           <w:rFonts w:ascii="Arial" w:hAnsi="Arial" w:cs="Arial"/>
           <w:color w:val="000000"/>
-        </w:rPr>
-      </w:pPr>
-      <w:r>
-        <w:rPr>
-          <w:rFonts w:ascii="Arial" w:hAnsi="Arial" w:cs="Arial"/>
-          <w:color w:val="000000"/>
+          <w:sz w:val="24"/>
+          <w:szCs w:val="24"/>
+          <w:rPrChange w:id="92" w:author="Steuben, Gregg K (GE Global Research, US)" w:date="2016-10-28T15:09:00Z">
+            <w:rPr>
+              <w:rFonts w:ascii="Arial" w:hAnsi="Arial" w:cs="Arial"/>
+              <w:color w:val="000000"/>
+            </w:rPr>
+          </w:rPrChange>
+        </w:rPr>
+      </w:pPr>
+      <w:r>
+        <w:rPr>
+          <w:rFonts w:ascii="Arial" w:hAnsi="Arial" w:cs="Arial"/>
+          <w:color w:val="000000"/>
+          <w:sz w:val="24"/>
+          <w:szCs w:val="24"/>
+          <w:rPrChange w:id="93" w:author="Steuben, Gregg K (GE Global Research, US)" w:date="2016-10-28T15:09:00Z">
+            <w:rPr>
+              <w:rFonts w:ascii="Arial" w:hAnsi="Arial" w:cs="Arial"/>
+              <w:color w:val="000000"/>
+            </w:rPr>
+          </w:rPrChange>
         </w:rPr>
         <w:lastRenderedPageBreak/>
         <w:t xml:space="preserve">Try the </w:t>
@@ -3226,6 +3706,14 @@
         <w:rPr>
           <w:rFonts w:ascii="Arial" w:hAnsi="Arial" w:cs="Arial"/>
           <w:color w:val="000000"/>
+          <w:sz w:val="24"/>
+          <w:szCs w:val="24"/>
+          <w:rPrChange w:id="94" w:author="Steuben, Gregg K (GE Global Research, US)" w:date="2016-10-28T15:09:00Z">
+            <w:rPr>
+              <w:rFonts w:ascii="Arial" w:hAnsi="Arial" w:cs="Arial"/>
+              <w:color w:val="000000"/>
+            </w:rPr>
+          </w:rPrChange>
         </w:rPr>
         <w:t>“</w:t>
       </w:r>
@@ -3233,6 +3721,14 @@
         <w:rPr>
           <w:rFonts w:ascii="Arial" w:hAnsi="Arial" w:cs="Arial"/>
           <w:color w:val="000000"/>
+          <w:sz w:val="24"/>
+          <w:szCs w:val="24"/>
+          <w:rPrChange w:id="95" w:author="Steuben, Gregg K (GE Global Research, US)" w:date="2016-10-28T15:09:00Z">
+            <w:rPr>
+              <w:rFonts w:ascii="Arial" w:hAnsi="Arial" w:cs="Arial"/>
+              <w:color w:val="000000"/>
+            </w:rPr>
+          </w:rPrChange>
         </w:rPr>
         <w:t>G</w:t>
       </w:r>
@@ -3240,6 +3736,14 @@
         <w:rPr>
           <w:rFonts w:ascii="Arial" w:hAnsi="Arial" w:cs="Arial"/>
           <w:color w:val="000000"/>
+          <w:sz w:val="24"/>
+          <w:szCs w:val="24"/>
+          <w:rPrChange w:id="96" w:author="Steuben, Gregg K (GE Global Research, US)" w:date="2016-10-28T15:09:00Z">
+            <w:rPr>
+              <w:rFonts w:ascii="Arial" w:hAnsi="Arial" w:cs="Arial"/>
+              <w:color w:val="000000"/>
+            </w:rPr>
+          </w:rPrChange>
         </w:rPr>
         <w:t>et</w:t>
       </w:r>
@@ -3247,6 +3751,14 @@
         <w:rPr>
           <w:rFonts w:ascii="Arial" w:hAnsi="Arial" w:cs="Arial"/>
           <w:color w:val="000000"/>
+          <w:sz w:val="24"/>
+          <w:szCs w:val="24"/>
+          <w:rPrChange w:id="97" w:author="Steuben, Gregg K (GE Global Research, US)" w:date="2016-10-28T15:09:00Z">
+            <w:rPr>
+              <w:rFonts w:ascii="Arial" w:hAnsi="Arial" w:cs="Arial"/>
+              <w:color w:val="000000"/>
+            </w:rPr>
+          </w:rPrChange>
         </w:rPr>
         <w:t xml:space="preserve"> all analytic results</w:t>
       </w:r>
@@ -3254,6 +3766,14 @@
         <w:rPr>
           <w:rFonts w:ascii="Arial" w:hAnsi="Arial" w:cs="Arial"/>
           <w:color w:val="000000"/>
+          <w:sz w:val="24"/>
+          <w:szCs w:val="24"/>
+          <w:rPrChange w:id="98" w:author="Steuben, Gregg K (GE Global Research, US)" w:date="2016-10-28T15:09:00Z">
+            <w:rPr>
+              <w:rFonts w:ascii="Arial" w:hAnsi="Arial" w:cs="Arial"/>
+              <w:color w:val="000000"/>
+            </w:rPr>
+          </w:rPrChange>
         </w:rPr>
         <w:t>”</w:t>
       </w:r>
@@ -3261,6 +3781,14 @@
         <w:rPr>
           <w:rFonts w:ascii="Arial" w:hAnsi="Arial" w:cs="Arial"/>
           <w:color w:val="000000"/>
+          <w:sz w:val="24"/>
+          <w:szCs w:val="24"/>
+          <w:rPrChange w:id="99" w:author="Steuben, Gregg K (GE Global Research, US)" w:date="2016-10-28T15:09:00Z">
+            <w:rPr>
+              <w:rFonts w:ascii="Arial" w:hAnsi="Arial" w:cs="Arial"/>
+              <w:color w:val="000000"/>
+            </w:rPr>
+          </w:rPrChange>
         </w:rPr>
         <w:t xml:space="preserve"> REST endpoint and check if the result you posted is in the list.</w:t>
       </w:r>
@@ -3513,8 +4041,6 @@
         </w:rPr>
         <w:t>" file in the tutorial-</w:t>
       </w:r>
-      <w:bookmarkStart w:id="29" w:name="_GoBack"/>
-      <w:bookmarkEnd w:id="29"/>
       <w:proofErr w:type="spellStart"/>
       <w:r>
         <w:rPr>
@@ -3592,13 +4118,6 @@
                 <w:rFonts w:ascii="Arial" w:hAnsi="Arial" w:cs="Arial"/>
                 <w:sz w:val="21"/>
                 <w:szCs w:val="21"/>
-                <w:rPrChange w:id="30" w:author="Steuben, Gregg K (GE Global Research, US)" w:date="2016-10-27T16:18:00Z">
-                  <w:rPr>
-                    <w:rFonts w:ascii="Arial" w:hAnsi="Arial" w:cs="Arial"/>
-                    <w:sz w:val="21"/>
-                    <w:szCs w:val="21"/>
-                  </w:rPr>
-                </w:rPrChange>
               </w:rPr>
             </w:pPr>
             <w:r>
@@ -3616,20 +4135,6 @@
                 <w:szCs w:val="21"/>
               </w:rPr>
               <w:br/>
-            </w:r>
-            <w:r>
-              <w:rPr>
-                <w:rFonts w:ascii="Arial" w:hAnsi="Arial" w:cs="Arial"/>
-                <w:sz w:val="21"/>
-                <w:szCs w:val="21"/>
-                <w:rPrChange w:id="31" w:author="Steuben, Gregg K (GE Global Research, US)" w:date="2016-10-27T16:18:00Z">
-                  <w:rPr>
-                    <w:rFonts w:ascii="Arial" w:hAnsi="Arial" w:cs="Arial"/>
-                    <w:sz w:val="21"/>
-                    <w:szCs w:val="21"/>
-                  </w:rPr>
-                </w:rPrChange>
-              </w:rPr>
               <w:t xml:space="preserve">  host: &lt;YOUR_OWN_POSTPROCESSING_PREFIX&gt;-dt-tutorial-analytic-post-processing</w:t>
             </w:r>
             <w:r>
@@ -3637,13 +4142,6 @@
                 <w:rFonts w:ascii="Arial" w:hAnsi="Arial" w:cs="Arial"/>
                 <w:sz w:val="21"/>
                 <w:szCs w:val="21"/>
-                <w:rPrChange w:id="32" w:author="Steuben, Gregg K (GE Global Research, US)" w:date="2016-10-27T16:18:00Z">
-                  <w:rPr>
-                    <w:rFonts w:ascii="Arial" w:hAnsi="Arial" w:cs="Arial"/>
-                    <w:sz w:val="21"/>
-                    <w:szCs w:val="21"/>
-                  </w:rPr>
-                </w:rPrChange>
               </w:rPr>
               <w:br/>
               <w:t xml:space="preserve">  memory: 1G</w:t>
@@ -3653,13 +4151,6 @@
                 <w:rFonts w:ascii="Arial" w:hAnsi="Arial" w:cs="Arial"/>
                 <w:sz w:val="21"/>
                 <w:szCs w:val="21"/>
-                <w:rPrChange w:id="33" w:author="Steuben, Gregg K (GE Global Research, US)" w:date="2016-10-27T16:18:00Z">
-                  <w:rPr>
-                    <w:rFonts w:ascii="Arial" w:hAnsi="Arial" w:cs="Arial"/>
-                    <w:sz w:val="21"/>
-                    <w:szCs w:val="21"/>
-                  </w:rPr>
-                </w:rPrChange>
               </w:rPr>
               <w:br/>
               <w:t xml:space="preserve">  path: tutorial-analytic-post-processing/target/tutorial-analytic-post-processing-1.1-SNAPSHOT.jar</w:t>
@@ -3669,13 +4160,6 @@
                 <w:rFonts w:ascii="Arial" w:hAnsi="Arial" w:cs="Arial"/>
                 <w:sz w:val="21"/>
                 <w:szCs w:val="21"/>
-                <w:rPrChange w:id="34" w:author="Steuben, Gregg K (GE Global Research, US)" w:date="2016-10-27T16:18:00Z">
-                  <w:rPr>
-                    <w:rFonts w:ascii="Arial" w:hAnsi="Arial" w:cs="Arial"/>
-                    <w:sz w:val="21"/>
-                    <w:szCs w:val="21"/>
-                  </w:rPr>
-                </w:rPrChange>
               </w:rPr>
               <w:br/>
               <w:t xml:space="preserve">  </w:t>
@@ -3686,13 +4170,6 @@
                 <w:rFonts w:ascii="Arial" w:hAnsi="Arial" w:cs="Arial"/>
                 <w:sz w:val="21"/>
                 <w:szCs w:val="21"/>
-                <w:rPrChange w:id="35" w:author="Steuben, Gregg K (GE Global Research, US)" w:date="2016-10-27T16:18:00Z">
-                  <w:rPr>
-                    <w:rFonts w:ascii="Arial" w:hAnsi="Arial" w:cs="Arial"/>
-                    <w:sz w:val="21"/>
-                    <w:szCs w:val="21"/>
-                  </w:rPr>
-                </w:rPrChange>
               </w:rPr>
               <w:t>env</w:t>
             </w:r>
@@ -3702,13 +4179,6 @@
                 <w:rFonts w:ascii="Arial" w:hAnsi="Arial" w:cs="Arial"/>
                 <w:sz w:val="21"/>
                 <w:szCs w:val="21"/>
-                <w:rPrChange w:id="36" w:author="Steuben, Gregg K (GE Global Research, US)" w:date="2016-10-27T16:18:00Z">
-                  <w:rPr>
-                    <w:rFonts w:ascii="Arial" w:hAnsi="Arial" w:cs="Arial"/>
-                    <w:sz w:val="21"/>
-                    <w:szCs w:val="21"/>
-                  </w:rPr>
-                </w:rPrChange>
               </w:rPr>
               <w:t>:</w:t>
             </w:r>
@@ -3717,13 +4187,6 @@
                 <w:rFonts w:ascii="Arial" w:hAnsi="Arial" w:cs="Arial"/>
                 <w:sz w:val="21"/>
                 <w:szCs w:val="21"/>
-                <w:rPrChange w:id="37" w:author="Steuben, Gregg K (GE Global Research, US)" w:date="2016-10-27T16:18:00Z">
-                  <w:rPr>
-                    <w:rFonts w:ascii="Arial" w:hAnsi="Arial" w:cs="Arial"/>
-                    <w:sz w:val="21"/>
-                    <w:szCs w:val="21"/>
-                  </w:rPr>
-                </w:rPrChange>
               </w:rPr>
               <w:br/>
               <w:t xml:space="preserve">    security_oauth2_resource_tokenInfoUri: </w:t>
@@ -3733,7 +4196,7 @@
                 <w:rFonts w:ascii="Arial" w:hAnsi="Arial" w:cs="Arial"/>
                 <w:sz w:val="21"/>
                 <w:szCs w:val="21"/>
-                <w:rPrChange w:id="38" w:author="Steuben, Gregg K (GE Global Research, US)" w:date="2016-10-27T16:18:00Z">
+                <w:rPrChange w:id="100" w:author="Steuben, Gregg K (GE Global Research, US)" w:date="2016-10-27T16:18:00Z">
                   <w:rPr/>
                 </w:rPrChange>
               </w:rPr>
@@ -3746,20 +4209,6 @@
                 <w:szCs w:val="21"/>
               </w:rPr>
               <w:br/>
-            </w:r>
-            <w:r>
-              <w:rPr>
-                <w:rFonts w:ascii="Arial" w:hAnsi="Arial" w:cs="Arial"/>
-                <w:sz w:val="21"/>
-                <w:szCs w:val="21"/>
-                <w:rPrChange w:id="39" w:author="Steuben, Gregg K (GE Global Research, US)" w:date="2016-10-27T16:18:00Z">
-                  <w:rPr>
-                    <w:rFonts w:ascii="Arial" w:hAnsi="Arial" w:cs="Arial"/>
-                    <w:sz w:val="21"/>
-                    <w:szCs w:val="21"/>
-                  </w:rPr>
-                </w:rPrChange>
-              </w:rPr>
               <w:t xml:space="preserve">    security_oauth2_client_clientId: &lt;YOUR_CLIENT_ID&gt;</w:t>
             </w:r>
             <w:r>
@@ -3767,13 +4216,6 @@
                 <w:rFonts w:ascii="Arial" w:hAnsi="Arial" w:cs="Arial"/>
                 <w:sz w:val="21"/>
                 <w:szCs w:val="21"/>
-                <w:rPrChange w:id="40" w:author="Steuben, Gregg K (GE Global Research, US)" w:date="2016-10-27T16:18:00Z">
-                  <w:rPr>
-                    <w:rFonts w:ascii="Arial" w:hAnsi="Arial" w:cs="Arial"/>
-                    <w:sz w:val="21"/>
-                    <w:szCs w:val="21"/>
-                  </w:rPr>
-                </w:rPrChange>
               </w:rPr>
               <w:br/>
             </w:r>
@@ -3782,13 +4224,6 @@
                 <w:rFonts w:ascii="Arial" w:hAnsi="Arial" w:cs="Arial"/>
                 <w:sz w:val="21"/>
                 <w:szCs w:val="21"/>
-                <w:rPrChange w:id="41" w:author="Steuben, Gregg K (GE Global Research, US)" w:date="2016-10-27T16:18:00Z">
-                  <w:rPr>
-                    <w:rFonts w:ascii="Arial" w:hAnsi="Arial" w:cs="Arial"/>
-                    <w:sz w:val="21"/>
-                    <w:szCs w:val="21"/>
-                  </w:rPr>
-                </w:rPrChange>
               </w:rPr>
               <w:br/>
             </w:r>
@@ -3837,6 +4272,14 @@
         <w:rPr>
           <w:rFonts w:ascii="Arial" w:hAnsi="Arial" w:cs="Arial"/>
           <w:color w:val="000000"/>
+          <w:sz w:val="24"/>
+          <w:szCs w:val="24"/>
+          <w:rPrChange w:id="101" w:author="Steuben, Gregg K (GE Global Research, US)" w:date="2016-10-28T15:12:00Z">
+            <w:rPr>
+              <w:rFonts w:ascii="Arial" w:hAnsi="Arial" w:cs="Arial"/>
+              <w:color w:val="000000"/>
+            </w:rPr>
+          </w:rPrChange>
         </w:rPr>
         <w:t xml:space="preserve">The application </w:t>
       </w:r>
@@ -3845,6 +4288,15 @@
           <w:rFonts w:ascii="Arial" w:hAnsi="Arial" w:cs="Arial"/>
           <w:b/>
           <w:color w:val="000000"/>
+          <w:sz w:val="24"/>
+          <w:szCs w:val="24"/>
+          <w:rPrChange w:id="102" w:author="Steuben, Gregg K (GE Global Research, US)" w:date="2016-10-28T15:12:00Z">
+            <w:rPr>
+              <w:rFonts w:ascii="Arial" w:hAnsi="Arial" w:cs="Arial"/>
+              <w:b/>
+              <w:color w:val="000000"/>
+            </w:rPr>
+          </w:rPrChange>
         </w:rPr>
         <w:t>name</w:t>
       </w:r>
@@ -3852,6 +4304,14 @@
         <w:rPr>
           <w:rFonts w:ascii="Arial" w:hAnsi="Arial" w:cs="Arial"/>
           <w:color w:val="000000"/>
+          <w:sz w:val="24"/>
+          <w:szCs w:val="24"/>
+          <w:rPrChange w:id="103" w:author="Steuben, Gregg K (GE Global Research, US)" w:date="2016-10-28T15:12:00Z">
+            <w:rPr>
+              <w:rFonts w:ascii="Arial" w:hAnsi="Arial" w:cs="Arial"/>
+              <w:color w:val="000000"/>
+            </w:rPr>
+          </w:rPrChange>
         </w:rPr>
         <w:t xml:space="preserve"> must be unique across </w:t>
       </w:r>
@@ -3859,6 +4319,14 @@
         <w:rPr>
           <w:rFonts w:ascii="Arial" w:hAnsi="Arial" w:cs="Arial"/>
           <w:color w:val="000000"/>
+          <w:sz w:val="24"/>
+          <w:szCs w:val="24"/>
+          <w:rPrChange w:id="104" w:author="Steuben, Gregg K (GE Global Research, US)" w:date="2016-10-28T15:12:00Z">
+            <w:rPr>
+              <w:rFonts w:ascii="Arial" w:hAnsi="Arial" w:cs="Arial"/>
+              <w:color w:val="000000"/>
+            </w:rPr>
+          </w:rPrChange>
         </w:rPr>
         <w:t xml:space="preserve">your </w:t>
       </w:r>
@@ -3867,6 +4335,14 @@
         <w:rPr>
           <w:rFonts w:ascii="Arial" w:hAnsi="Arial" w:cs="Arial"/>
           <w:color w:val="000000"/>
+          <w:sz w:val="24"/>
+          <w:szCs w:val="24"/>
+          <w:rPrChange w:id="105" w:author="Steuben, Gregg K (GE Global Research, US)" w:date="2016-10-28T15:12:00Z">
+            <w:rPr>
+              <w:rFonts w:ascii="Arial" w:hAnsi="Arial" w:cs="Arial"/>
+              <w:color w:val="000000"/>
+            </w:rPr>
+          </w:rPrChange>
         </w:rPr>
         <w:t>CloudFoundry</w:t>
       </w:r>
@@ -3875,6 +4351,14 @@
         <w:rPr>
           <w:rFonts w:ascii="Arial" w:hAnsi="Arial" w:cs="Arial"/>
           <w:color w:val="000000"/>
+          <w:sz w:val="24"/>
+          <w:szCs w:val="24"/>
+          <w:rPrChange w:id="106" w:author="Steuben, Gregg K (GE Global Research, US)" w:date="2016-10-28T15:12:00Z">
+            <w:rPr>
+              <w:rFonts w:ascii="Arial" w:hAnsi="Arial" w:cs="Arial"/>
+              <w:color w:val="000000"/>
+            </w:rPr>
+          </w:rPrChange>
         </w:rPr>
         <w:t xml:space="preserve"> </w:t>
       </w:r>
@@ -3882,6 +4366,14 @@
         <w:rPr>
           <w:rFonts w:ascii="Arial" w:hAnsi="Arial" w:cs="Arial"/>
           <w:color w:val="000000"/>
+          <w:sz w:val="24"/>
+          <w:szCs w:val="24"/>
+          <w:rPrChange w:id="107" w:author="Steuben, Gregg K (GE Global Research, US)" w:date="2016-10-28T15:12:00Z">
+            <w:rPr>
+              <w:rFonts w:ascii="Arial" w:hAnsi="Arial" w:cs="Arial"/>
+              <w:color w:val="000000"/>
+            </w:rPr>
+          </w:rPrChange>
         </w:rPr>
         <w:t>o</w:t>
       </w:r>
@@ -3889,6 +4381,14 @@
         <w:rPr>
           <w:rFonts w:ascii="Arial" w:hAnsi="Arial" w:cs="Arial"/>
           <w:color w:val="000000"/>
+          <w:sz w:val="24"/>
+          <w:szCs w:val="24"/>
+          <w:rPrChange w:id="108" w:author="Steuben, Gregg K (GE Global Research, US)" w:date="2016-10-28T15:12:00Z">
+            <w:rPr>
+              <w:rFonts w:ascii="Arial" w:hAnsi="Arial" w:cs="Arial"/>
+              <w:color w:val="000000"/>
+            </w:rPr>
+          </w:rPrChange>
         </w:rPr>
         <w:t>rg</w:t>
       </w:r>
@@ -3896,6 +4396,14 @@
         <w:rPr>
           <w:rFonts w:ascii="Arial" w:hAnsi="Arial" w:cs="Arial"/>
           <w:color w:val="000000"/>
+          <w:sz w:val="24"/>
+          <w:szCs w:val="24"/>
+          <w:rPrChange w:id="109" w:author="Steuben, Gregg K (GE Global Research, US)" w:date="2016-10-28T15:12:00Z">
+            <w:rPr>
+              <w:rFonts w:ascii="Arial" w:hAnsi="Arial" w:cs="Arial"/>
+              <w:color w:val="000000"/>
+            </w:rPr>
+          </w:rPrChange>
         </w:rPr>
         <w:t>anization</w:t>
       </w:r>
@@ -3903,6 +4411,14 @@
         <w:rPr>
           <w:rFonts w:ascii="Arial" w:hAnsi="Arial" w:cs="Arial"/>
           <w:color w:val="000000"/>
+          <w:sz w:val="24"/>
+          <w:szCs w:val="24"/>
+          <w:rPrChange w:id="110" w:author="Steuben, Gregg K (GE Global Research, US)" w:date="2016-10-28T15:12:00Z">
+            <w:rPr>
+              <w:rFonts w:ascii="Arial" w:hAnsi="Arial" w:cs="Arial"/>
+              <w:color w:val="000000"/>
+            </w:rPr>
+          </w:rPrChange>
         </w:rPr>
         <w:t>.</w:t>
       </w:r>
@@ -3918,12 +4434,28 @@
         <w:rPr>
           <w:rFonts w:ascii="Arial" w:hAnsi="Arial" w:cs="Arial"/>
           <w:color w:val="000000"/>
-        </w:rPr>
-      </w:pPr>
-      <w:r>
-        <w:rPr>
-          <w:rFonts w:ascii="Arial" w:hAnsi="Arial" w:cs="Arial"/>
-          <w:color w:val="000000"/>
+          <w:sz w:val="24"/>
+          <w:szCs w:val="24"/>
+          <w:rPrChange w:id="111" w:author="Steuben, Gregg K (GE Global Research, US)" w:date="2016-10-28T15:12:00Z">
+            <w:rPr>
+              <w:rFonts w:ascii="Arial" w:hAnsi="Arial" w:cs="Arial"/>
+              <w:color w:val="000000"/>
+            </w:rPr>
+          </w:rPrChange>
+        </w:rPr>
+      </w:pPr>
+      <w:r>
+        <w:rPr>
+          <w:rFonts w:ascii="Arial" w:hAnsi="Arial" w:cs="Arial"/>
+          <w:color w:val="000000"/>
+          <w:sz w:val="24"/>
+          <w:szCs w:val="24"/>
+          <w:rPrChange w:id="112" w:author="Steuben, Gregg K (GE Global Research, US)" w:date="2016-10-28T15:12:00Z">
+            <w:rPr>
+              <w:rFonts w:ascii="Arial" w:hAnsi="Arial" w:cs="Arial"/>
+              <w:color w:val="000000"/>
+            </w:rPr>
+          </w:rPrChange>
         </w:rPr>
         <w:t xml:space="preserve">The </w:t>
       </w:r>
@@ -3932,6 +4464,15 @@
           <w:rFonts w:ascii="Arial" w:hAnsi="Arial" w:cs="Arial"/>
           <w:b/>
           <w:color w:val="000000"/>
+          <w:sz w:val="24"/>
+          <w:szCs w:val="24"/>
+          <w:rPrChange w:id="113" w:author="Steuben, Gregg K (GE Global Research, US)" w:date="2016-10-28T15:12:00Z">
+            <w:rPr>
+              <w:rFonts w:ascii="Arial" w:hAnsi="Arial" w:cs="Arial"/>
+              <w:b/>
+              <w:color w:val="000000"/>
+            </w:rPr>
+          </w:rPrChange>
         </w:rPr>
         <w:t>host</w:t>
       </w:r>
@@ -3939,6 +4480,14 @@
         <w:rPr>
           <w:rFonts w:ascii="Arial" w:hAnsi="Arial" w:cs="Arial"/>
           <w:color w:val="000000"/>
+          <w:sz w:val="24"/>
+          <w:szCs w:val="24"/>
+          <w:rPrChange w:id="114" w:author="Steuben, Gregg K (GE Global Research, US)" w:date="2016-10-28T15:12:00Z">
+            <w:rPr>
+              <w:rFonts w:ascii="Arial" w:hAnsi="Arial" w:cs="Arial"/>
+              <w:color w:val="000000"/>
+            </w:rPr>
+          </w:rPrChange>
         </w:rPr>
         <w:t xml:space="preserve"> must be unique across Predix as this becomes the URL for the microservice.  If you receive an error message </w:t>
       </w:r>
@@ -3946,6 +4495,14 @@
         <w:rPr>
           <w:rFonts w:ascii="Arial" w:hAnsi="Arial" w:cs="Arial"/>
           <w:color w:val="000000"/>
+          <w:sz w:val="24"/>
+          <w:szCs w:val="24"/>
+          <w:rPrChange w:id="115" w:author="Steuben, Gregg K (GE Global Research, US)" w:date="2016-10-28T15:12:00Z">
+            <w:rPr>
+              <w:rFonts w:ascii="Arial" w:hAnsi="Arial" w:cs="Arial"/>
+              <w:color w:val="000000"/>
+            </w:rPr>
+          </w:rPrChange>
         </w:rPr>
         <w:t xml:space="preserve">while </w:t>
       </w:r>
@@ -3953,6 +4510,14 @@
         <w:rPr>
           <w:rFonts w:ascii="Arial" w:hAnsi="Arial" w:cs="Arial"/>
           <w:color w:val="000000"/>
+          <w:sz w:val="24"/>
+          <w:szCs w:val="24"/>
+          <w:rPrChange w:id="116" w:author="Steuben, Gregg K (GE Global Research, US)" w:date="2016-10-28T15:12:00Z">
+            <w:rPr>
+              <w:rFonts w:ascii="Arial" w:hAnsi="Arial" w:cs="Arial"/>
+              <w:color w:val="000000"/>
+            </w:rPr>
+          </w:rPrChange>
         </w:rPr>
         <w:t xml:space="preserve">pushing your service to the cloud in the next step, define a new </w:t>
       </w:r>
@@ -3961,6 +4526,15 @@
           <w:rFonts w:ascii="Arial" w:hAnsi="Arial" w:cs="Arial"/>
           <w:b/>
           <w:color w:val="000000"/>
+          <w:sz w:val="24"/>
+          <w:szCs w:val="24"/>
+          <w:rPrChange w:id="117" w:author="Steuben, Gregg K (GE Global Research, US)" w:date="2016-10-28T15:12:00Z">
+            <w:rPr>
+              <w:rFonts w:ascii="Arial" w:hAnsi="Arial" w:cs="Arial"/>
+              <w:b/>
+              <w:color w:val="000000"/>
+            </w:rPr>
+          </w:rPrChange>
         </w:rPr>
         <w:t>host</w:t>
       </w:r>
@@ -3968,6 +4542,14 @@
         <w:rPr>
           <w:rFonts w:ascii="Arial" w:hAnsi="Arial" w:cs="Arial"/>
           <w:color w:val="000000"/>
+          <w:sz w:val="24"/>
+          <w:szCs w:val="24"/>
+          <w:rPrChange w:id="118" w:author="Steuben, Gregg K (GE Global Research, US)" w:date="2016-10-28T15:12:00Z">
+            <w:rPr>
+              <w:rFonts w:ascii="Arial" w:hAnsi="Arial" w:cs="Arial"/>
+              <w:color w:val="000000"/>
+            </w:rPr>
+          </w:rPrChange>
         </w:rPr>
         <w:t>.</w:t>
       </w:r>
@@ -3983,28 +4565,30 @@
         <w:rPr>
           <w:rFonts w:ascii="Arial" w:hAnsi="Arial" w:cs="Arial"/>
           <w:color w:val="000000"/>
-        </w:rPr>
-      </w:pPr>
-      <w:r>
-        <w:rPr>
-          <w:rFonts w:ascii="Arial" w:hAnsi="Arial" w:cs="Arial"/>
-          <w:color w:val="000000"/>
-        </w:rPr>
-        <w:t xml:space="preserve">Substitute your UAA instance name for </w:t>
-      </w:r>
-      <w:r>
-        <w:rPr>
-          <w:rFonts w:ascii="Arial" w:hAnsi="Arial" w:cs="Arial"/>
-          <w:color w:val="000000"/>
-        </w:rPr>
-        <w:t>&lt;YOUR_UAA_INSTANCE_HERE&gt;</w:t>
-      </w:r>
-      <w:r>
-        <w:rPr>
-          <w:rFonts w:ascii="Arial" w:hAnsi="Arial" w:cs="Arial"/>
-          <w:color w:val="000000"/>
-        </w:rPr>
-        <w:t>.</w:t>
+          <w:sz w:val="24"/>
+          <w:szCs w:val="24"/>
+          <w:rPrChange w:id="119" w:author="Steuben, Gregg K (GE Global Research, US)" w:date="2016-10-28T15:12:00Z">
+            <w:rPr>
+              <w:rFonts w:ascii="Arial" w:hAnsi="Arial" w:cs="Arial"/>
+              <w:color w:val="000000"/>
+            </w:rPr>
+          </w:rPrChange>
+        </w:rPr>
+      </w:pPr>
+      <w:r>
+        <w:rPr>
+          <w:rFonts w:ascii="Arial" w:hAnsi="Arial" w:cs="Arial"/>
+          <w:color w:val="000000"/>
+          <w:sz w:val="24"/>
+          <w:szCs w:val="24"/>
+          <w:rPrChange w:id="120" w:author="Steuben, Gregg K (GE Global Research, US)" w:date="2016-10-28T15:12:00Z">
+            <w:rPr>
+              <w:rFonts w:ascii="Arial" w:hAnsi="Arial" w:cs="Arial"/>
+              <w:color w:val="000000"/>
+            </w:rPr>
+          </w:rPrChange>
+        </w:rPr>
+        <w:t>Substitute your UAA instance name for &lt;YOUR_UAA_INSTANCE_HERE&gt;.</w:t>
       </w:r>
     </w:p>
     <w:p>
@@ -4018,28 +4602,58 @@
         <w:rPr>
           <w:rFonts w:ascii="Arial" w:hAnsi="Arial" w:cs="Arial"/>
           <w:color w:val="000000"/>
-        </w:rPr>
-      </w:pPr>
-      <w:r>
-        <w:rPr>
-          <w:rFonts w:ascii="Arial" w:hAnsi="Arial" w:cs="Arial"/>
-          <w:color w:val="000000"/>
+          <w:sz w:val="24"/>
+          <w:szCs w:val="24"/>
+          <w:rPrChange w:id="121" w:author="Steuben, Gregg K (GE Global Research, US)" w:date="2016-10-28T15:12:00Z">
+            <w:rPr>
+              <w:rFonts w:ascii="Arial" w:hAnsi="Arial" w:cs="Arial"/>
+              <w:color w:val="000000"/>
+            </w:rPr>
+          </w:rPrChange>
+        </w:rPr>
+      </w:pPr>
+      <w:r>
+        <w:rPr>
+          <w:rFonts w:ascii="Arial" w:hAnsi="Arial" w:cs="Arial"/>
+          <w:color w:val="000000"/>
+          <w:sz w:val="24"/>
+          <w:szCs w:val="24"/>
+          <w:rPrChange w:id="122" w:author="Steuben, Gregg K (GE Global Research, US)" w:date="2016-10-28T15:12:00Z">
+            <w:rPr>
+              <w:rFonts w:ascii="Arial" w:hAnsi="Arial" w:cs="Arial"/>
+              <w:color w:val="000000"/>
+            </w:rPr>
+          </w:rPrChange>
         </w:rPr>
         <w:t xml:space="preserve">Substitute your client id for </w:t>
       </w:r>
       <w:r>
         <w:rPr>
           <w:rFonts w:ascii="Arial" w:hAnsi="Arial" w:cs="Arial"/>
-          <w:sz w:val="21"/>
-          <w:szCs w:val="21"/>
+          <w:sz w:val="24"/>
+          <w:szCs w:val="24"/>
+          <w:rPrChange w:id="123" w:author="Steuben, Gregg K (GE Global Research, US)" w:date="2016-10-28T15:12:00Z">
+            <w:rPr>
+              <w:rFonts w:ascii="Arial" w:hAnsi="Arial" w:cs="Arial"/>
+              <w:sz w:val="21"/>
+              <w:szCs w:val="21"/>
+            </w:rPr>
+          </w:rPrChange>
         </w:rPr>
         <w:t>&lt;YOUR_CLIENT_ID&gt;</w:t>
       </w:r>
       <w:r>
         <w:rPr>
           <w:rFonts w:ascii="Arial" w:hAnsi="Arial" w:cs="Arial"/>
-          <w:sz w:val="21"/>
-          <w:szCs w:val="21"/>
+          <w:sz w:val="24"/>
+          <w:szCs w:val="24"/>
+          <w:rPrChange w:id="124" w:author="Steuben, Gregg K (GE Global Research, US)" w:date="2016-10-28T15:12:00Z">
+            <w:rPr>
+              <w:rFonts w:ascii="Arial" w:hAnsi="Arial" w:cs="Arial"/>
+              <w:sz w:val="21"/>
+              <w:szCs w:val="21"/>
+            </w:rPr>
+          </w:rPrChange>
         </w:rPr>
         <w:t>.</w:t>
       </w:r>
@@ -4479,7 +5093,7 @@
         </w:rPr>
         <w:t xml:space="preserve"> apps" to discover the URL to your service</w:t>
       </w:r>
-      <w:ins w:id="42" w:author="Steuben, Gregg K (GE Global Research, US)" w:date="2016-10-25T15:04:00Z">
+      <w:ins w:id="125" w:author="Steuben, Gregg K (GE Global Research, US)" w:date="2016-10-25T15:04:00Z">
         <w:r>
           <w:rPr>
             <w:rFonts w:ascii="Arial" w:hAnsi="Arial" w:cs="Arial"/>
@@ -4530,7 +5144,7 @@
           <w:t xml:space="preserve"> protocol then</w:t>
         </w:r>
       </w:ins>
-      <w:del w:id="43" w:author="Steuben, Gregg K (GE Global Research, US)" w:date="2016-10-25T15:04:00Z">
+      <w:del w:id="126" w:author="Steuben, Gregg K (GE Global Research, US)" w:date="2016-10-25T15:04:00Z">
         <w:r>
           <w:rPr>
             <w:rFonts w:ascii="Arial" w:hAnsi="Arial" w:cs="Arial"/>
@@ -4723,7 +5337,7 @@
           <w:color w:val="000000"/>
         </w:rPr>
       </w:pPr>
-      <w:ins w:id="44" w:author="Steuben, Gregg K (GE Global Research, US)" w:date="2016-10-21T12:13:00Z">
+      <w:ins w:id="127" w:author="Steuben, Gregg K (GE Global Research, US)" w:date="2016-10-21T12:13:00Z">
         <w:r>
           <w:rPr>
             <w:rFonts w:ascii="Arial" w:hAnsi="Arial" w:cs="Arial"/>
@@ -4732,7 +5346,7 @@
           <w:t xml:space="preserve">Get a bearer token and </w:t>
         </w:r>
       </w:ins>
-      <w:del w:id="45" w:author="Steuben, Gregg K (GE Global Research, US)" w:date="2016-10-21T12:13:00Z">
+      <w:del w:id="128" w:author="Steuben, Gregg K (GE Global Research, US)" w:date="2016-10-21T12:13:00Z">
         <w:r>
           <w:rPr>
             <w:rFonts w:ascii="Arial" w:hAnsi="Arial" w:cs="Arial"/>
@@ -4741,7 +5355,7 @@
           <w:delText>T</w:delText>
         </w:r>
       </w:del>
-      <w:ins w:id="46" w:author="Steuben, Gregg K (GE Global Research, US)" w:date="2016-10-21T12:13:00Z">
+      <w:ins w:id="129" w:author="Steuben, Gregg K (GE Global Research, US)" w:date="2016-10-21T12:13:00Z">
         <w:r>
           <w:rPr>
             <w:rFonts w:ascii="Arial" w:hAnsi="Arial" w:cs="Arial"/>
@@ -4769,14 +5383,30 @@
         <w:rPr>
           <w:rFonts w:ascii="Arial" w:hAnsi="Arial" w:cs="Arial"/>
           <w:color w:val="000000"/>
-        </w:rPr>
-      </w:pPr>
-      <w:commentRangeStart w:id="47"/>
-      <w:commentRangeStart w:id="48"/>
-      <w:r>
-        <w:rPr>
-          <w:rFonts w:ascii="Arial" w:hAnsi="Arial" w:cs="Arial"/>
-          <w:color w:val="000000"/>
+          <w:sz w:val="24"/>
+          <w:szCs w:val="24"/>
+          <w:rPrChange w:id="130" w:author="Steuben, Gregg K (GE Global Research, US)" w:date="2016-10-28T15:12:00Z">
+            <w:rPr>
+              <w:rFonts w:ascii="Arial" w:hAnsi="Arial" w:cs="Arial"/>
+              <w:color w:val="000000"/>
+            </w:rPr>
+          </w:rPrChange>
+        </w:rPr>
+      </w:pPr>
+      <w:commentRangeStart w:id="131"/>
+      <w:commentRangeStart w:id="132"/>
+      <w:r>
+        <w:rPr>
+          <w:rFonts w:ascii="Arial" w:hAnsi="Arial" w:cs="Arial"/>
+          <w:color w:val="000000"/>
+          <w:sz w:val="24"/>
+          <w:szCs w:val="24"/>
+          <w:rPrChange w:id="133" w:author="Steuben, Gregg K (GE Global Research, US)" w:date="2016-10-28T15:12:00Z">
+            <w:rPr>
+              <w:rFonts w:ascii="Arial" w:hAnsi="Arial" w:cs="Arial"/>
+              <w:color w:val="000000"/>
+            </w:rPr>
+          </w:rPrChange>
         </w:rPr>
         <w:t xml:space="preserve">Try the </w:t>
       </w:r>
@@ -4784,6 +5414,14 @@
         <w:rPr>
           <w:rFonts w:ascii="Arial" w:hAnsi="Arial" w:cs="Arial"/>
           <w:color w:val="000000"/>
+          <w:sz w:val="24"/>
+          <w:szCs w:val="24"/>
+          <w:rPrChange w:id="134" w:author="Steuben, Gregg K (GE Global Research, US)" w:date="2016-10-28T15:12:00Z">
+            <w:rPr>
+              <w:rFonts w:ascii="Arial" w:hAnsi="Arial" w:cs="Arial"/>
+              <w:color w:val="000000"/>
+            </w:rPr>
+          </w:rPrChange>
         </w:rPr>
         <w:t>“</w:t>
       </w:r>
@@ -4791,6 +5429,14 @@
         <w:rPr>
           <w:rFonts w:ascii="Arial" w:hAnsi="Arial" w:cs="Arial"/>
           <w:color w:val="000000"/>
+          <w:sz w:val="24"/>
+          <w:szCs w:val="24"/>
+          <w:rPrChange w:id="135" w:author="Steuben, Gregg K (GE Global Research, US)" w:date="2016-10-28T15:12:00Z">
+            <w:rPr>
+              <w:rFonts w:ascii="Arial" w:hAnsi="Arial" w:cs="Arial"/>
+              <w:color w:val="000000"/>
+            </w:rPr>
+          </w:rPrChange>
         </w:rPr>
         <w:t xml:space="preserve">Transform analytic </w:t>
       </w:r>
@@ -4799,6 +5445,14 @@
         <w:rPr>
           <w:rFonts w:ascii="Arial" w:hAnsi="Arial" w:cs="Arial"/>
           <w:color w:val="000000"/>
+          <w:sz w:val="24"/>
+          <w:szCs w:val="24"/>
+          <w:rPrChange w:id="136" w:author="Steuben, Gregg K (GE Global Research, US)" w:date="2016-10-28T15:12:00Z">
+            <w:rPr>
+              <w:rFonts w:ascii="Arial" w:hAnsi="Arial" w:cs="Arial"/>
+              <w:color w:val="000000"/>
+            </w:rPr>
+          </w:rPrChange>
         </w:rPr>
         <w:t xml:space="preserve">output” </w:t>
       </w:r>
@@ -4806,6 +5460,14 @@
         <w:rPr>
           <w:rFonts w:ascii="Arial" w:hAnsi="Arial" w:cs="Arial"/>
           <w:color w:val="000000"/>
+          <w:sz w:val="24"/>
+          <w:szCs w:val="24"/>
+          <w:rPrChange w:id="137" w:author="Steuben, Gregg K (GE Global Research, US)" w:date="2016-10-28T15:12:00Z">
+            <w:rPr>
+              <w:rFonts w:ascii="Arial" w:hAnsi="Arial" w:cs="Arial"/>
+              <w:color w:val="000000"/>
+            </w:rPr>
+          </w:rPrChange>
         </w:rPr>
         <w:t xml:space="preserve"> </w:t>
       </w:r>
@@ -4813,6 +5475,14 @@
         <w:rPr>
           <w:rFonts w:ascii="Arial" w:hAnsi="Arial" w:cs="Arial"/>
           <w:color w:val="000000"/>
+          <w:sz w:val="24"/>
+          <w:szCs w:val="24"/>
+          <w:rPrChange w:id="138" w:author="Steuben, Gregg K (GE Global Research, US)" w:date="2016-10-28T15:12:00Z">
+            <w:rPr>
+              <w:rFonts w:ascii="Arial" w:hAnsi="Arial" w:cs="Arial"/>
+              <w:color w:val="000000"/>
+            </w:rPr>
+          </w:rPrChange>
         </w:rPr>
         <w:t>POST</w:t>
       </w:r>
@@ -4821,6 +5491,14 @@
         <w:rPr>
           <w:rFonts w:ascii="Arial" w:hAnsi="Arial" w:cs="Arial"/>
           <w:color w:val="000000"/>
+          <w:sz w:val="24"/>
+          <w:szCs w:val="24"/>
+          <w:rPrChange w:id="139" w:author="Steuben, Gregg K (GE Global Research, US)" w:date="2016-10-28T15:12:00Z">
+            <w:rPr>
+              <w:rFonts w:ascii="Arial" w:hAnsi="Arial" w:cs="Arial"/>
+              <w:color w:val="000000"/>
+            </w:rPr>
+          </w:rPrChange>
         </w:rPr>
         <w:t xml:space="preserve"> </w:t>
       </w:r>
@@ -4828,27 +5506,57 @@
         <w:rPr>
           <w:rFonts w:ascii="Arial" w:hAnsi="Arial" w:cs="Arial"/>
           <w:color w:val="000000"/>
+          <w:sz w:val="24"/>
+          <w:szCs w:val="24"/>
+          <w:rPrChange w:id="140" w:author="Steuben, Gregg K (GE Global Research, US)" w:date="2016-10-28T15:12:00Z">
+            <w:rPr>
+              <w:rFonts w:ascii="Arial" w:hAnsi="Arial" w:cs="Arial"/>
+              <w:color w:val="000000"/>
+            </w:rPr>
+          </w:rPrChange>
         </w:rPr>
         <w:t>request</w:t>
       </w:r>
-      <w:commentRangeEnd w:id="47"/>
+      <w:commentRangeEnd w:id="131"/>
       <w:r>
         <w:rPr>
           <w:rStyle w:val="CommentReference"/>
-        </w:rPr>
-        <w:commentReference w:id="47"/>
-      </w:r>
-      <w:commentRangeEnd w:id="48"/>
+          <w:sz w:val="24"/>
+          <w:szCs w:val="24"/>
+          <w:rPrChange w:id="141" w:author="Steuben, Gregg K (GE Global Research, US)" w:date="2016-10-28T15:12:00Z">
+            <w:rPr>
+              <w:rStyle w:val="CommentReference"/>
+            </w:rPr>
+          </w:rPrChange>
+        </w:rPr>
+        <w:commentReference w:id="131"/>
+      </w:r>
+      <w:commentRangeEnd w:id="132"/>
       <w:r>
         <w:rPr>
           <w:rStyle w:val="CommentReference"/>
-        </w:rPr>
-        <w:commentReference w:id="48"/>
-      </w:r>
-      <w:r>
-        <w:rPr>
-          <w:rFonts w:ascii="Arial" w:hAnsi="Arial" w:cs="Arial"/>
-          <w:color w:val="000000"/>
+          <w:sz w:val="24"/>
+          <w:szCs w:val="24"/>
+          <w:rPrChange w:id="142" w:author="Steuben, Gregg K (GE Global Research, US)" w:date="2016-10-28T15:12:00Z">
+            <w:rPr>
+              <w:rStyle w:val="CommentReference"/>
+            </w:rPr>
+          </w:rPrChange>
+        </w:rPr>
+        <w:commentReference w:id="132"/>
+      </w:r>
+      <w:r>
+        <w:rPr>
+          <w:rFonts w:ascii="Arial" w:hAnsi="Arial" w:cs="Arial"/>
+          <w:color w:val="000000"/>
+          <w:sz w:val="24"/>
+          <w:szCs w:val="24"/>
+          <w:rPrChange w:id="143" w:author="Steuben, Gregg K (GE Global Research, US)" w:date="2016-10-28T15:12:00Z">
+            <w:rPr>
+              <w:rFonts w:ascii="Arial" w:hAnsi="Arial" w:cs="Arial"/>
+              <w:color w:val="000000"/>
+            </w:rPr>
+          </w:rPrChange>
         </w:rPr>
         <w:t xml:space="preserve">. Note the </w:t>
       </w:r>
@@ -4857,6 +5565,14 @@
         <w:rPr>
           <w:rFonts w:ascii="Arial" w:hAnsi="Arial" w:cs="Arial"/>
           <w:color w:val="000000"/>
+          <w:sz w:val="24"/>
+          <w:szCs w:val="24"/>
+          <w:rPrChange w:id="144" w:author="Steuben, Gregg K (GE Global Research, US)" w:date="2016-10-28T15:12:00Z">
+            <w:rPr>
+              <w:rFonts w:ascii="Arial" w:hAnsi="Arial" w:cs="Arial"/>
+              <w:color w:val="000000"/>
+            </w:rPr>
+          </w:rPrChange>
         </w:rPr>
         <w:t>assetId</w:t>
       </w:r>
@@ -4865,6 +5581,14 @@
         <w:rPr>
           <w:rFonts w:ascii="Arial" w:hAnsi="Arial" w:cs="Arial"/>
           <w:color w:val="000000"/>
+          <w:sz w:val="24"/>
+          <w:szCs w:val="24"/>
+          <w:rPrChange w:id="145" w:author="Steuben, Gregg K (GE Global Research, US)" w:date="2016-10-28T15:12:00Z">
+            <w:rPr>
+              <w:rFonts w:ascii="Arial" w:hAnsi="Arial" w:cs="Arial"/>
+              <w:color w:val="000000"/>
+            </w:rPr>
+          </w:rPrChange>
         </w:rPr>
         <w:t xml:space="preserve"> value on the URL and the body contains the results from executing the analytic.</w:t>
       </w:r>
@@ -4970,7 +5694,23 @@
           <w:rFonts w:ascii="Arial" w:hAnsi="Arial" w:cs="Arial"/>
           <w:color w:val="000000"/>
         </w:rPr>
-        <w:t xml:space="preserve">You have set up the services needed to transform and save the results of the analytic to a </w:t>
+        <w:t xml:space="preserve">You have </w:t>
+      </w:r>
+      <w:ins w:id="146" w:author="Steuben, Gregg K (GE Global Research, US)" w:date="2016-10-28T15:13:00Z">
+        <w:r>
+          <w:rPr>
+            <w:rFonts w:ascii="Arial" w:hAnsi="Arial" w:cs="Arial"/>
+            <w:color w:val="000000"/>
+          </w:rPr>
+          <w:t xml:space="preserve">learned how to </w:t>
+        </w:r>
+      </w:ins>
+      <w:r>
+        <w:rPr>
+          <w:rFonts w:ascii="Arial" w:hAnsi="Arial" w:cs="Arial"/>
+          <w:color w:val="000000"/>
+        </w:rPr>
+        <w:t xml:space="preserve">set up the services needed to transform and save the results of the analytic to a </w:t>
       </w:r>
       <w:proofErr w:type="spellStart"/>
       <w:r>
@@ -4999,12 +5739,39 @@
           <w:color w:val="000000"/>
         </w:rPr>
       </w:pPr>
-      <w:r>
-        <w:rPr>
-          <w:rFonts w:ascii="Arial" w:hAnsi="Arial" w:cs="Arial"/>
-          <w:color w:val="000000"/>
-        </w:rPr>
-        <w:t xml:space="preserve">These are the rest endpoints </w:t>
+      <w:ins w:id="147" w:author="Steuben, Gregg K (GE Global Research, US)" w:date="2016-10-28T15:14:00Z">
+        <w:r>
+          <w:rPr>
+            <w:rFonts w:ascii="Arial" w:hAnsi="Arial" w:cs="Arial"/>
+            <w:color w:val="000000"/>
+          </w:rPr>
+          <w:t xml:space="preserve">As a review and reference, </w:t>
+        </w:r>
+      </w:ins>
+      <w:del w:id="148" w:author="Steuben, Gregg K (GE Global Research, US)" w:date="2016-10-28T15:14:00Z">
+        <w:r>
+          <w:rPr>
+            <w:rFonts w:ascii="Arial" w:hAnsi="Arial" w:cs="Arial"/>
+            <w:color w:val="000000"/>
+          </w:rPr>
+          <w:delText>T</w:delText>
+        </w:r>
+      </w:del>
+      <w:ins w:id="149" w:author="Steuben, Gregg K (GE Global Research, US)" w:date="2016-10-28T15:14:00Z">
+        <w:r>
+          <w:rPr>
+            <w:rFonts w:ascii="Arial" w:hAnsi="Arial" w:cs="Arial"/>
+            <w:color w:val="000000"/>
+          </w:rPr>
+          <w:t>t</w:t>
+        </w:r>
+      </w:ins>
+      <w:r>
+        <w:rPr>
+          <w:rFonts w:ascii="Arial" w:hAnsi="Arial" w:cs="Arial"/>
+          <w:color w:val="000000"/>
+        </w:rPr>
+        <w:t xml:space="preserve">hese are the rest endpoints </w:t>
       </w:r>
       <w:r>
         <w:rPr>
@@ -6784,7 +7551,18 @@
           <w:sz w:val="24"/>
           <w:szCs w:val="24"/>
         </w:rPr>
-        <w:t xml:space="preserve"> the orchestration of our services</w:t>
+        <w:t xml:space="preserve"> the orche</w:t>
+      </w:r>
+      <w:bookmarkStart w:id="150" w:name="_GoBack"/>
+      <w:bookmarkEnd w:id="150"/>
+      <w:r>
+        <w:rPr>
+          <w:rFonts w:ascii="Arial" w:eastAsia="Times New Roman" w:hAnsi="Arial" w:cs="Arial"/>
+          <w:color w:val="000000"/>
+          <w:sz w:val="24"/>
+          <w:szCs w:val="24"/>
+        </w:rPr>
+        <w:t>stration of our services</w:t>
       </w:r>
       <w:r>
         <w:rPr>
@@ -6838,7 +7616,7 @@
 
 <file path=word/comments.xml><?xml version="1.0" encoding="utf-8"?>
 <w:comments xmlns:wpc="http://schemas.microsoft.com/office/word/2010/wordprocessingCanvas" xmlns:cx="http://schemas.microsoft.com/office/drawing/2014/chartex" xmlns:cx1="http://schemas.microsoft.com/office/drawing/2015/9/8/chartex" xmlns:cx2="http://schemas.microsoft.com/office/drawing/2015/10/21/chartex" xmlns:cx3="http://schemas.microsoft.com/office/drawing/2016/5/9/chartex" xmlns:cx4="http://schemas.microsoft.com/office/drawing/2016/5/10/chartex" xmlns:cx5="http://schemas.microsoft.com/office/drawing/2016/5/11/chartex" xmlns:mc="http://schemas.openxmlformats.org/markup-compatibility/2006" xmlns:o="urn:schemas-microsoft-com:office:office" xmlns:r="http://schemas.openxmlformats.org/officeDocument/2006/relationships" xmlns:m="http://schemas.openxmlformats.org/officeDocument/2006/math" xmlns:v="urn:schemas-microsoft-com:vml" xmlns:wp14="http://schemas.microsoft.com/office/word/2010/wordprocessingDrawing" xmlns:wp="http://schemas.openxmlformats.org/drawingml/2006/wordprocessingDrawing" xmlns:w10="urn:schemas-microsoft-com:office:word" xmlns:w="http://schemas.openxmlformats.org/wordprocessingml/2006/main" xmlns:w14="http://schemas.microsoft.com/office/word/2010/wordml" xmlns:w15="http://schemas.microsoft.com/office/word/2012/wordml" xmlns:w16se="http://schemas.microsoft.com/office/word/2015/wordml/symex" xmlns:wpg="http://schemas.microsoft.com/office/word/2010/wordprocessingGroup" xmlns:wpi="http://schemas.microsoft.com/office/word/2010/wordprocessingInk" xmlns:wne="http://schemas.microsoft.com/office/word/2006/wordml" xmlns:wps="http://schemas.microsoft.com/office/word/2010/wordprocessingShape" mc:Ignorable="w14 w15 w16se wp14">
-  <w:comment w:id="0" w:author="Steuben, Gregg K (GE Global Research, US)" w:date="2016-08-11T12:44:00Z" w:initials="SGK(GRU">
+  <w:comment w:id="13" w:author="Steuben, Gregg K (GE Global Research, US)" w:date="2016-08-11T12:44:00Z" w:initials="SGK(GRU">
     <w:p>
       <w:pPr>
         <w:pStyle w:val="CommentText"/>
@@ -6854,7 +7632,7 @@
       </w:r>
     </w:p>
   </w:comment>
-  <w:comment w:id="1" w:author="Steuben, Gregg K (GE Global Research, US)" w:date="2016-08-25T12:20:00Z" w:initials="SGK(GRU">
+  <w:comment w:id="14" w:author="Steuben, Gregg K (GE Global Research, US)" w:date="2016-08-25T12:20:00Z" w:initials="SGK(GRU">
     <w:p>
       <w:pPr>
         <w:pStyle w:val="CommentText"/>
@@ -6870,7 +7648,7 @@
       </w:r>
     </w:p>
   </w:comment>
-  <w:comment w:id="24" w:author="Steuben, Gregg K (GE Global Research, US)" w:date="2016-08-25T12:50:00Z" w:initials="SGK(GRU">
+  <w:comment w:id="77" w:author="Steuben, Gregg K (GE Global Research, US)" w:date="2016-08-25T12:50:00Z" w:initials="SGK(GRU">
     <w:p>
       <w:pPr>
         <w:pStyle w:val="CommentText"/>
@@ -6886,7 +7664,7 @@
       </w:r>
     </w:p>
   </w:comment>
-  <w:comment w:id="25" w:author="Steuben, Gregg K (GE Global Research, US)" w:date="2016-08-26T12:22:00Z" w:initials="SGK(GRU">
+  <w:comment w:id="78" w:author="Steuben, Gregg K (GE Global Research, US)" w:date="2016-08-26T12:22:00Z" w:initials="SGK(GRU">
     <w:p>
       <w:pPr>
         <w:pStyle w:val="CommentText"/>
@@ -6907,7 +7685,7 @@
       <w:proofErr w:type="gramEnd"/>
     </w:p>
   </w:comment>
-  <w:comment w:id="28" w:author="Steuben, Gregg K (GE Global Research, US)" w:date="2016-08-11T14:02:00Z" w:initials="SGK(GRU">
+  <w:comment w:id="82" w:author="Steuben, Gregg K (GE Global Research, US)" w:date="2016-08-11T14:02:00Z" w:initials="SGK(GRU">
     <w:p>
       <w:pPr>
         <w:pStyle w:val="CommentText"/>
@@ -6923,7 +7701,7 @@
       </w:r>
     </w:p>
   </w:comment>
-  <w:comment w:id="47" w:author="Steuben, Gregg K (GE Global Research, US)" w:date="2016-08-11T14:07:00Z" w:initials="SGK(GRU">
+  <w:comment w:id="131" w:author="Steuben, Gregg K (GE Global Research, US)" w:date="2016-08-11T14:07:00Z" w:initials="SGK(GRU">
     <w:p>
       <w:pPr>
         <w:pStyle w:val="CommentText"/>
@@ -6939,7 +7717,7 @@
       </w:r>
     </w:p>
   </w:comment>
-  <w:comment w:id="48" w:author="Steuben, Gregg K (GE Global Research, US)" w:date="2016-08-26T12:25:00Z" w:initials="SGK(GRU">
+  <w:comment w:id="132" w:author="Steuben, Gregg K (GE Global Research, US)" w:date="2016-08-26T12:25:00Z" w:initials="SGK(GRU">
     <w:p>
       <w:pPr>
         <w:pStyle w:val="CommentText"/>
@@ -11295,6 +12073,7 @@
     <w:lsdException w:name="HTML Sample" w:semiHidden="1" w:unhideWhenUsed="1"/>
     <w:lsdException w:name="HTML Typewriter" w:semiHidden="1" w:unhideWhenUsed="1"/>
     <w:lsdException w:name="HTML Variable" w:semiHidden="1" w:unhideWhenUsed="1"/>
+    <w:lsdException w:name="Normal Table" w:semiHidden="1" w:unhideWhenUsed="1"/>
     <w:lsdException w:name="annotation subject" w:semiHidden="1" w:unhideWhenUsed="1"/>
     <w:lsdException w:name="No List" w:semiHidden="1" w:unhideWhenUsed="1"/>
     <w:lsdException w:name="Outline List 1" w:semiHidden="1" w:unhideWhenUsed="1"/>
@@ -11341,8 +12120,10 @@
     <w:lsdException w:name="Table Subtle 2" w:semiHidden="1" w:unhideWhenUsed="1"/>
     <w:lsdException w:name="Table Web 1" w:semiHidden="1" w:unhideWhenUsed="1"/>
     <w:lsdException w:name="Table Web 2" w:semiHidden="1" w:unhideWhenUsed="1"/>
+    <w:lsdException w:name="Table Web 3" w:semiHidden="1" w:unhideWhenUsed="1"/>
     <w:lsdException w:name="Balloon Text" w:semiHidden="1" w:unhideWhenUsed="1"/>
     <w:lsdException w:name="Table Grid" w:uiPriority="59"/>
+    <w:lsdException w:name="Table Theme" w:semiHidden="1" w:unhideWhenUsed="1"/>
     <w:lsdException w:name="Placeholder Text" w:semiHidden="1"/>
     <w:lsdException w:name="No Spacing" w:uiPriority="1" w:qFormat="1"/>
     <w:lsdException w:name="Light Shading" w:uiPriority="60"/>

</xml_diff>